<commit_message>
Added correlation problem and Apriori PHP experiment
</commit_message>
<xml_diff>
--- a/statistics/case/Case study.docx
+++ b/statistics/case/Case study.docx
@@ -1828,7 +1828,6 @@
           <w:szCs w:val="19"/>
           <w:lang w:val="en-US" w:eastAsia="nl-NL"/>
         </w:rPr>
-        <w:lastRenderedPageBreak/>
         <w:t>SPECIAL NOTES:</w:t>
       </w:r>
     </w:p>
@@ -1877,6 +1876,7 @@
           <w:szCs w:val="19"/>
           <w:lang w:val="en-US" w:eastAsia="nl-NL"/>
         </w:rPr>
+        <w:lastRenderedPageBreak/>
         <w:t>Pclass</w:t>
       </w:r>
       <w:proofErr w:type="spellEnd"/>
@@ -3328,6 +3328,31 @@
         </w:rPr>
         <w:br/>
       </w:r>
+      <w:r>
+        <w:rPr>
+          <w:rFonts w:asciiTheme="minorHAnsi" w:hAnsiTheme="minorHAnsi"/>
+          <w:szCs w:val="20"/>
+          <w:lang w:val="en-GB"/>
+        </w:rPr>
+        <w:br/>
+      </w:r>
+      <w:r>
+        <w:rPr>
+          <w:rFonts w:asciiTheme="minorHAnsi" w:hAnsiTheme="minorHAnsi"/>
+          <w:szCs w:val="20"/>
+          <w:lang w:val="en-GB"/>
+        </w:rPr>
+        <w:br/>
+      </w:r>
+      <w:r>
+        <w:rPr>
+          <w:rFonts w:asciiTheme="minorHAnsi" w:hAnsiTheme="minorHAnsi"/>
+          <w:szCs w:val="20"/>
+          <w:lang w:val="en-GB"/>
+        </w:rPr>
+        <w:lastRenderedPageBreak/>
+        <w:br/>
+      </w:r>
     </w:p>
     <w:p>
       <w:pPr>
@@ -3357,7 +3382,6 @@
           <w:sz w:val="20"/>
           <w:szCs w:val="20"/>
         </w:rPr>
-        <w:lastRenderedPageBreak/>
         <w:t xml:space="preserve">[6p] </w:t>
       </w:r>
       <w:r>
@@ -3810,25 +3834,7 @@
           <w:szCs w:val="20"/>
         </w:rPr>
         <w:br/>
-        <w:t xml:space="preserve">The first class had the most </w:t>
-      </w:r>
-      <w:r>
-        <w:rPr>
-          <w:rFonts w:cs="Arial"/>
-          <w:i/>
-          <w:sz w:val="20"/>
-          <w:szCs w:val="20"/>
-        </w:rPr>
-        <w:t>survivors</w:t>
-      </w:r>
-      <w:r>
-        <w:rPr>
-          <w:rFonts w:cs="Arial"/>
-          <w:i/>
-          <w:sz w:val="20"/>
-          <w:szCs w:val="20"/>
-        </w:rPr>
-        <w:t>.</w:t>
+        <w:t>The first class had the most survivors.</w:t>
       </w:r>
     </w:p>
     <w:p>
@@ -4263,25 +4269,7 @@
           <w:sz w:val="20"/>
           <w:szCs w:val="20"/>
         </w:rPr>
-        <w:t xml:space="preserve"> shows the amount of </w:t>
-      </w:r>
-      <w:r>
-        <w:rPr>
-          <w:rFonts w:cs="Arial"/>
-          <w:i/>
-          <w:sz w:val="20"/>
-          <w:szCs w:val="20"/>
-        </w:rPr>
-        <w:t xml:space="preserve">deceased passengers from the Titanic, per </w:t>
-      </w:r>
-      <w:r>
-        <w:rPr>
-          <w:rFonts w:cs="Arial"/>
-          <w:i/>
-          <w:sz w:val="20"/>
-          <w:szCs w:val="20"/>
-        </w:rPr>
-        <w:t>each Passenger class.</w:t>
+        <w:t xml:space="preserve"> shows the amount of deceased passengers from the Titanic, per each Passenger class.</w:t>
       </w:r>
       <w:r>
         <w:rPr>
@@ -4291,43 +4279,7 @@
           <w:szCs w:val="20"/>
         </w:rPr>
         <w:br/>
-        <w:t xml:space="preserve">The </w:t>
-      </w:r>
-      <w:r>
-        <w:rPr>
-          <w:rFonts w:cs="Arial"/>
-          <w:i/>
-          <w:sz w:val="20"/>
-          <w:szCs w:val="20"/>
-        </w:rPr>
-        <w:t>third</w:t>
-      </w:r>
-      <w:r>
-        <w:rPr>
-          <w:rFonts w:cs="Arial"/>
-          <w:i/>
-          <w:sz w:val="20"/>
-          <w:szCs w:val="20"/>
-        </w:rPr>
-        <w:t xml:space="preserve"> class had the </w:t>
-      </w:r>
-      <w:r>
-        <w:rPr>
-          <w:rFonts w:cs="Arial"/>
-          <w:i/>
-          <w:sz w:val="20"/>
-          <w:szCs w:val="20"/>
-        </w:rPr>
-        <w:t>highest death toll</w:t>
-      </w:r>
-      <w:r>
-        <w:rPr>
-          <w:rFonts w:cs="Arial"/>
-          <w:i/>
-          <w:sz w:val="20"/>
-          <w:szCs w:val="20"/>
-        </w:rPr>
-        <w:t>.</w:t>
+        <w:t>The third class had the highest death toll.</w:t>
       </w:r>
     </w:p>
     <w:p>
@@ -5295,8 +5247,14 @@
         </w:rPr>
         <w:t>29</w:t>
       </w:r>
-      <w:bookmarkStart w:id="0" w:name="_GoBack"/>
-      <w:bookmarkEnd w:id="0"/>
+      <w:r>
+        <w:rPr>
+          <w:rFonts w:cs="Arial"/>
+          <w:sz w:val="20"/>
+          <w:szCs w:val="20"/>
+        </w:rPr>
+        <w:t>.69912</w:t>
+      </w:r>
     </w:p>
     <w:p>
       <w:pPr>
@@ -5335,7 +5293,22 @@
           <w:szCs w:val="20"/>
         </w:rPr>
         <w:tab/>
-        <w:t>_______________</w:t>
+      </w:r>
+      <w:r>
+        <w:rPr>
+          <w:rFonts w:cs="Arial"/>
+          <w:sz w:val="20"/>
+          <w:szCs w:val="20"/>
+        </w:rPr>
+        <w:t>14</w:t>
+      </w:r>
+      <w:r>
+        <w:rPr>
+          <w:rFonts w:cs="Arial"/>
+          <w:sz w:val="20"/>
+          <w:szCs w:val="20"/>
+        </w:rPr>
+        <w:t>.5265</w:t>
       </w:r>
     </w:p>
     <w:p>
@@ -5408,42 +5381,95 @@
           <w:bottom w:val="single" w:sz="4" w:space="1" w:color="auto"/>
           <w:right w:val="single" w:sz="4" w:space="4" w:color="auto"/>
         </w:pBdr>
-        <w:jc w:val="center"/>
-        <w:rPr>
-          <w:rFonts w:cs="Arial"/>
-          <w:i/>
-          <w:sz w:val="20"/>
-          <w:szCs w:val="20"/>
-        </w:rPr>
-      </w:pPr>
-      <w:r>
-        <w:rPr>
-          <w:rFonts w:cs="Arial"/>
-          <w:i/>
-          <w:sz w:val="20"/>
-          <w:szCs w:val="20"/>
-        </w:rPr>
-        <w:t>[</w:t>
-      </w:r>
-      <w:proofErr w:type="gramStart"/>
-      <w:r>
-        <w:rPr>
-          <w:rFonts w:cs="Arial"/>
-          <w:i/>
-          <w:sz w:val="20"/>
-          <w:szCs w:val="20"/>
-        </w:rPr>
-        <w:t>copy</w:t>
-      </w:r>
-      <w:proofErr w:type="gramEnd"/>
-      <w:r>
-        <w:rPr>
-          <w:rFonts w:cs="Arial"/>
-          <w:i/>
-          <w:sz w:val="20"/>
-          <w:szCs w:val="20"/>
-        </w:rPr>
-        <w:t xml:space="preserve"> and paste here]</w:t>
+        <w:rPr>
+          <w:rFonts w:cs="Arial"/>
+          <w:sz w:val="20"/>
+          <w:szCs w:val="20"/>
+        </w:rPr>
+      </w:pPr>
+      <w:r>
+        <w:rPr>
+          <w:rFonts w:cs="Arial"/>
+          <w:noProof/>
+          <w:sz w:val="20"/>
+          <w:szCs w:val="20"/>
+          <w:lang w:val="nl-NL" w:eastAsia="nl-NL"/>
+        </w:rPr>
+        <w:lastRenderedPageBreak/>
+        <w:drawing>
+          <wp:inline distT="0" distB="0" distL="0" distR="0">
+            <wp:extent cx="6645910" cy="4532630"/>
+            <wp:effectExtent l="0" t="0" r="2540" b="1270"/>
+            <wp:docPr id="1" name="Picture 1"/>
+            <wp:cNvGraphicFramePr>
+              <a:graphicFrameLocks xmlns:a="http://schemas.openxmlformats.org/drawingml/2006/main" noChangeAspect="1"/>
+            </wp:cNvGraphicFramePr>
+            <a:graphic xmlns:a="http://schemas.openxmlformats.org/drawingml/2006/main">
+              <a:graphicData uri="http://schemas.openxmlformats.org/drawingml/2006/picture">
+                <pic:pic xmlns:pic="http://schemas.openxmlformats.org/drawingml/2006/picture">
+                  <pic:nvPicPr>
+                    <pic:cNvPr id="0" name="c1.png"/>
+                    <pic:cNvPicPr/>
+                  </pic:nvPicPr>
+                  <pic:blipFill>
+                    <a:blip r:embed="rId9">
+                      <a:extLst>
+                        <a:ext uri="{28A0092B-C50C-407E-A947-70E740481C1C}">
+                          <a14:useLocalDpi xmlns:a14="http://schemas.microsoft.com/office/drawing/2010/main" val="0"/>
+                        </a:ext>
+                      </a:extLst>
+                    </a:blip>
+                    <a:stretch>
+                      <a:fillRect/>
+                    </a:stretch>
+                  </pic:blipFill>
+                  <pic:spPr>
+                    <a:xfrm>
+                      <a:off x="0" y="0"/>
+                      <a:ext cx="6645910" cy="4532630"/>
+                    </a:xfrm>
+                    <a:prstGeom prst="rect">
+                      <a:avLst/>
+                    </a:prstGeom>
+                  </pic:spPr>
+                </pic:pic>
+              </a:graphicData>
+            </a:graphic>
+          </wp:inline>
+        </w:drawing>
+      </w:r>
+      <w:r>
+        <w:rPr>
+          <w:rFonts w:cs="Arial"/>
+          <w:sz w:val="20"/>
+          <w:szCs w:val="20"/>
+        </w:rPr>
+        <w:br/>
+      </w:r>
+      <w:r>
+        <w:rPr>
+          <w:rFonts w:cs="Arial"/>
+          <w:sz w:val="20"/>
+          <w:szCs w:val="20"/>
+        </w:rPr>
+        <w:br/>
+        <w:t xml:space="preserve"> </w:t>
+      </w:r>
+      <w:r>
+        <w:rPr>
+          <w:rFonts w:cs="Arial"/>
+          <w:sz w:val="20"/>
+          <w:szCs w:val="20"/>
+        </w:rPr>
+        <w:t xml:space="preserve">[2p] </w:t>
+      </w:r>
+      <w:r>
+        <w:rPr>
+          <w:rFonts w:cs="Arial"/>
+          <w:sz w:val="20"/>
+          <w:szCs w:val="20"/>
+        </w:rPr>
+        <w:t>Q-Q plot for the Age variable:</w:t>
       </w:r>
     </w:p>
     <w:p>
@@ -5463,18 +5489,52 @@
       <w:r>
         <w:rPr>
           <w:rFonts w:cs="Arial"/>
-          <w:sz w:val="20"/>
-          <w:szCs w:val="20"/>
-        </w:rPr>
-        <w:t xml:space="preserve">[2p] </w:t>
-      </w:r>
-      <w:r>
-        <w:rPr>
-          <w:rFonts w:cs="Arial"/>
-          <w:sz w:val="20"/>
-          <w:szCs w:val="20"/>
-        </w:rPr>
-        <w:t>Q-Q plot for the Age variable:</w:t>
+          <w:noProof/>
+          <w:sz w:val="20"/>
+          <w:szCs w:val="20"/>
+          <w:lang w:val="nl-NL" w:eastAsia="nl-NL"/>
+        </w:rPr>
+        <w:drawing>
+          <wp:inline distT="0" distB="0" distL="0" distR="0">
+            <wp:extent cx="6645910" cy="4532630"/>
+            <wp:effectExtent l="0" t="0" r="2540" b="1270"/>
+            <wp:docPr id="4" name="Picture 4"/>
+            <wp:cNvGraphicFramePr>
+              <a:graphicFrameLocks xmlns:a="http://schemas.openxmlformats.org/drawingml/2006/main" noChangeAspect="1"/>
+            </wp:cNvGraphicFramePr>
+            <a:graphic xmlns:a="http://schemas.openxmlformats.org/drawingml/2006/main">
+              <a:graphicData uri="http://schemas.openxmlformats.org/drawingml/2006/picture">
+                <pic:pic xmlns:pic="http://schemas.openxmlformats.org/drawingml/2006/picture">
+                  <pic:nvPicPr>
+                    <pic:cNvPr id="0" name="c2.png"/>
+                    <pic:cNvPicPr/>
+                  </pic:nvPicPr>
+                  <pic:blipFill>
+                    <a:blip r:embed="rId10">
+                      <a:extLst>
+                        <a:ext uri="{28A0092B-C50C-407E-A947-70E740481C1C}">
+                          <a14:useLocalDpi xmlns:a14="http://schemas.microsoft.com/office/drawing/2010/main" val="0"/>
+                        </a:ext>
+                      </a:extLst>
+                    </a:blip>
+                    <a:stretch>
+                      <a:fillRect/>
+                    </a:stretch>
+                  </pic:blipFill>
+                  <pic:spPr>
+                    <a:xfrm>
+                      <a:off x="0" y="0"/>
+                      <a:ext cx="6645910" cy="4532630"/>
+                    </a:xfrm>
+                    <a:prstGeom prst="rect">
+                      <a:avLst/>
+                    </a:prstGeom>
+                  </pic:spPr>
+                </pic:pic>
+              </a:graphicData>
+            </a:graphic>
+          </wp:inline>
+        </w:drawing>
       </w:r>
     </w:p>
     <w:p>
@@ -5485,79 +5545,19 @@
           <w:bottom w:val="single" w:sz="4" w:space="1" w:color="auto"/>
           <w:right w:val="single" w:sz="4" w:space="4" w:color="auto"/>
         </w:pBdr>
-        <w:jc w:val="center"/>
-        <w:rPr>
-          <w:rFonts w:cs="Arial"/>
-          <w:i/>
-          <w:sz w:val="20"/>
-          <w:szCs w:val="20"/>
-        </w:rPr>
-      </w:pPr>
-      <w:r>
-        <w:rPr>
-          <w:rFonts w:cs="Arial"/>
-          <w:i/>
-          <w:sz w:val="20"/>
-          <w:szCs w:val="20"/>
-        </w:rPr>
-        <w:t>[</w:t>
-      </w:r>
-      <w:proofErr w:type="gramStart"/>
-      <w:r>
-        <w:rPr>
-          <w:rFonts w:cs="Arial"/>
-          <w:i/>
-          <w:sz w:val="20"/>
-          <w:szCs w:val="20"/>
-        </w:rPr>
-        <w:t>copy</w:t>
-      </w:r>
-      <w:proofErr w:type="gramEnd"/>
-      <w:r>
-        <w:rPr>
-          <w:rFonts w:cs="Arial"/>
-          <w:i/>
-          <w:sz w:val="20"/>
-          <w:szCs w:val="20"/>
-        </w:rPr>
-        <w:t xml:space="preserve"> and paste here]</w:t>
-      </w:r>
-    </w:p>
-    <w:p>
-      <w:pPr>
-        <w:pBdr>
-          <w:top w:val="single" w:sz="4" w:space="1" w:color="auto"/>
-          <w:left w:val="single" w:sz="4" w:space="4" w:color="auto"/>
-          <w:bottom w:val="single" w:sz="4" w:space="1" w:color="auto"/>
-          <w:right w:val="single" w:sz="4" w:space="4" w:color="auto"/>
-        </w:pBdr>
-        <w:rPr>
-          <w:rFonts w:cs="Arial"/>
-          <w:sz w:val="20"/>
-          <w:szCs w:val="20"/>
-        </w:rPr>
-      </w:pPr>
-    </w:p>
-    <w:p>
-      <w:pPr>
-        <w:pBdr>
-          <w:top w:val="single" w:sz="4" w:space="1" w:color="auto"/>
-          <w:left w:val="single" w:sz="4" w:space="4" w:color="auto"/>
-          <w:bottom w:val="single" w:sz="4" w:space="1" w:color="auto"/>
-          <w:right w:val="single" w:sz="4" w:space="4" w:color="auto"/>
-        </w:pBdr>
-        <w:rPr>
-          <w:rFonts w:cs="Arial"/>
-          <w:sz w:val="20"/>
-          <w:szCs w:val="20"/>
-        </w:rPr>
-      </w:pPr>
-      <w:r>
-        <w:rPr>
-          <w:rFonts w:cs="Arial"/>
-          <w:sz w:val="20"/>
-          <w:szCs w:val="20"/>
-        </w:rPr>
+        <w:rPr>
+          <w:rFonts w:cs="Arial"/>
+          <w:sz w:val="20"/>
+          <w:szCs w:val="20"/>
+        </w:rPr>
+      </w:pPr>
+      <w:r>
+        <w:rPr>
+          <w:rFonts w:cs="Arial"/>
+          <w:sz w:val="20"/>
+          <w:szCs w:val="20"/>
+        </w:rPr>
+        <w:lastRenderedPageBreak/>
         <w:t xml:space="preserve">[3p] </w:t>
       </w:r>
       <w:r>
@@ -5864,7 +5864,8 @@
         <w:spacing w:line="240" w:lineRule="auto"/>
         <w:rPr>
           <w:rFonts w:cs="Arial"/>
-          <w:sz w:val="18"/>
+          <w:sz w:val="20"/>
+          <w:lang w:val="en-US"/>
         </w:rPr>
       </w:pPr>
       <w:r>
@@ -5878,6 +5879,7 @@
         <w:rPr>
           <w:rFonts w:cs="Arial"/>
           <w:sz w:val="20"/>
+          <w:lang w:val="en-US"/>
         </w:rPr>
         <w:t xml:space="preserve"> </w:t>
       </w:r>
@@ -5885,8 +5887,9 @@
         <w:rPr>
           <w:rFonts w:cs="Arial"/>
           <w:sz w:val="20"/>
-        </w:rPr>
-        <w:t>R code: _______________________</w:t>
+          <w:lang w:val="en-US"/>
+        </w:rPr>
+        <w:t>R code:</w:t>
       </w:r>
     </w:p>
     <w:p>
@@ -5897,32 +5900,55 @@
           <w:bottom w:val="single" w:sz="4" w:space="1" w:color="auto"/>
           <w:right w:val="single" w:sz="4" w:space="4" w:color="auto"/>
         </w:pBdr>
-        <w:spacing w:after="240"/>
-        <w:rPr>
-          <w:rFonts w:cs="Arial"/>
-          <w:sz w:val="20"/>
-        </w:rPr>
-      </w:pPr>
-      <w:r>
-        <w:rPr>
-          <w:rFonts w:cs="Arial"/>
-          <w:sz w:val="20"/>
-        </w:rPr>
-        <w:sym w:font="Wingdings" w:char="F0E0"/>
-      </w:r>
-      <w:r>
-        <w:rPr>
-          <w:rFonts w:cs="Arial"/>
-          <w:sz w:val="20"/>
-        </w:rPr>
-        <w:t xml:space="preserve"> </w:t>
-      </w:r>
-      <w:r>
-        <w:rPr>
-          <w:rFonts w:cs="Arial"/>
-          <w:sz w:val="20"/>
-        </w:rPr>
-        <w:t>Result:  _______________________</w:t>
+        <w:spacing w:line="240" w:lineRule="auto"/>
+        <w:rPr>
+          <w:rFonts w:cs="Arial"/>
+          <w:b/>
+          <w:sz w:val="20"/>
+          <w:lang w:val="en-US"/>
+        </w:rPr>
+      </w:pPr>
+      <w:proofErr w:type="spellStart"/>
+      <w:proofErr w:type="gramStart"/>
+      <w:r>
+        <w:rPr>
+          <w:rFonts w:cs="Arial"/>
+          <w:b/>
+          <w:sz w:val="20"/>
+          <w:lang w:val="en-US"/>
+        </w:rPr>
+        <w:t>mAge</w:t>
+      </w:r>
+      <w:proofErr w:type="spellEnd"/>
+      <w:proofErr w:type="gramEnd"/>
+      <w:r>
+        <w:rPr>
+          <w:rFonts w:cs="Arial"/>
+          <w:b/>
+          <w:sz w:val="20"/>
+          <w:lang w:val="en-US"/>
+        </w:rPr>
+        <w:t xml:space="preserve"> &lt;- mean(</w:t>
+      </w:r>
+      <w:proofErr w:type="spellStart"/>
+      <w:r>
+        <w:rPr>
+          <w:rFonts w:cs="Arial"/>
+          <w:b/>
+          <w:sz w:val="20"/>
+          <w:lang w:val="en-US"/>
+        </w:rPr>
+        <w:t>train$Age</w:t>
+      </w:r>
+      <w:proofErr w:type="spellEnd"/>
+      <w:r>
+        <w:rPr>
+          <w:rFonts w:cs="Arial"/>
+          <w:b/>
+          <w:sz w:val="20"/>
+          <w:lang w:val="en-US"/>
+        </w:rPr>
+        <w:t>, na.rm=T)</w:t>
       </w:r>
     </w:p>
     <w:p>
@@ -5936,31 +5962,72 @@
         <w:spacing w:line="240" w:lineRule="auto"/>
         <w:rPr>
           <w:rFonts w:cs="Arial"/>
-          <w:sz w:val="20"/>
-        </w:rPr>
-      </w:pPr>
-      <w:r>
-        <w:rPr>
-          <w:rFonts w:cs="Arial"/>
-          <w:sz w:val="20"/>
-        </w:rPr>
-        <w:t xml:space="preserve">[3p] </w:t>
-      </w:r>
+          <w:b/>
+          <w:sz w:val="20"/>
+          <w:lang w:val="en-US"/>
+        </w:rPr>
+      </w:pPr>
+      <w:proofErr w:type="spellStart"/>
       <w:proofErr w:type="gramStart"/>
       <w:r>
         <w:rPr>
           <w:rFonts w:cs="Arial"/>
-          <w:sz w:val="20"/>
-        </w:rPr>
-        <w:t>The</w:t>
-      </w:r>
+          <w:b/>
+          <w:sz w:val="20"/>
+          <w:lang w:val="en-US"/>
+        </w:rPr>
+        <w:t>sdAge</w:t>
+      </w:r>
+      <w:proofErr w:type="spellEnd"/>
       <w:proofErr w:type="gramEnd"/>
       <w:r>
         <w:rPr>
           <w:rFonts w:cs="Arial"/>
-          <w:sz w:val="20"/>
-        </w:rPr>
-        <w:t xml:space="preserve"> probability that a passenger is between 20 and 50 years old</w:t>
+          <w:b/>
+          <w:sz w:val="20"/>
+          <w:lang w:val="en-US"/>
+        </w:rPr>
+        <w:t xml:space="preserve"> &lt;- </w:t>
+      </w:r>
+      <w:proofErr w:type="spellStart"/>
+      <w:r>
+        <w:rPr>
+          <w:rFonts w:cs="Arial"/>
+          <w:b/>
+          <w:sz w:val="20"/>
+          <w:lang w:val="en-US"/>
+        </w:rPr>
+        <w:t>sd</w:t>
+      </w:r>
+      <w:proofErr w:type="spellEnd"/>
+      <w:r>
+        <w:rPr>
+          <w:rFonts w:cs="Arial"/>
+          <w:b/>
+          <w:sz w:val="20"/>
+          <w:lang w:val="en-US"/>
+        </w:rPr>
+        <w:t>(</w:t>
+      </w:r>
+      <w:proofErr w:type="spellStart"/>
+      <w:r>
+        <w:rPr>
+          <w:rFonts w:cs="Arial"/>
+          <w:b/>
+          <w:sz w:val="20"/>
+          <w:lang w:val="en-US"/>
+        </w:rPr>
+        <w:t>train$Age</w:t>
+      </w:r>
+      <w:proofErr w:type="spellEnd"/>
+      <w:r>
+        <w:rPr>
+          <w:rFonts w:cs="Arial"/>
+          <w:b/>
+          <w:sz w:val="20"/>
+          <w:lang w:val="en-US"/>
+        </w:rPr>
+        <w:t>, na.rm=T)</w:t>
       </w:r>
     </w:p>
     <w:p>
@@ -5974,22 +6041,19 @@
         <w:spacing w:line="240" w:lineRule="auto"/>
         <w:rPr>
           <w:rFonts w:cs="Arial"/>
-          <w:sz w:val="20"/>
-        </w:rPr>
-      </w:pPr>
-      <w:r>
-        <w:rPr>
-          <w:rFonts w:cs="Arial"/>
-          <w:sz w:val="20"/>
-        </w:rPr>
-        <w:sym w:font="Wingdings" w:char="F0E0"/>
-      </w:r>
-      <w:r>
-        <w:rPr>
-          <w:rFonts w:cs="Arial"/>
-          <w:sz w:val="20"/>
-        </w:rPr>
-        <w:t xml:space="preserve"> R code: _______________________</w:t>
+          <w:b/>
+          <w:sz w:val="18"/>
+          <w:lang w:val="nl-NL"/>
+        </w:rPr>
+      </w:pPr>
+      <w:r>
+        <w:rPr>
+          <w:rFonts w:cs="Arial"/>
+          <w:b/>
+          <w:sz w:val="20"/>
+          <w:lang w:val="nl-NL"/>
+        </w:rPr>
+        <w:t>pnorm(12,mAge,sdAge) - pnorm(0,mAge,sdAge)</w:t>
       </w:r>
     </w:p>
     <w:p>
@@ -6004,6 +6068,7 @@
         <w:rPr>
           <w:rFonts w:cs="Arial"/>
           <w:sz w:val="20"/>
+          <w:lang w:val="nl-NL"/>
         </w:rPr>
       </w:pPr>
       <w:r>
@@ -6017,8 +6082,25 @@
         <w:rPr>
           <w:rFonts w:cs="Arial"/>
           <w:sz w:val="20"/>
-        </w:rPr>
-        <w:t xml:space="preserve"> Result:  _______________________</w:t>
+          <w:lang w:val="nl-NL"/>
+        </w:rPr>
+        <w:t xml:space="preserve"> </w:t>
+      </w:r>
+      <w:r>
+        <w:rPr>
+          <w:rFonts w:cs="Arial"/>
+          <w:sz w:val="20"/>
+          <w:lang w:val="nl-NL"/>
+        </w:rPr>
+        <w:t xml:space="preserve">Result:  </w:t>
+      </w:r>
+      <w:r>
+        <w:rPr>
+          <w:rFonts w:cs="Arial"/>
+          <w:sz w:val="20"/>
+          <w:lang w:val="nl-NL"/>
+        </w:rPr>
+        <w:t>0.09108244</w:t>
       </w:r>
     </w:p>
     <w:p>
@@ -6056,7 +6138,7 @@
           <w:rFonts w:cs="Arial"/>
           <w:sz w:val="20"/>
         </w:rPr>
-        <w:t xml:space="preserve"> probability that a passenger is older than 65</w:t>
+        <w:t xml:space="preserve"> probability that a passenger is between 20 and 50 years old</w:t>
       </w:r>
     </w:p>
     <w:p>
@@ -6085,7 +6167,55 @@
           <w:rFonts w:cs="Arial"/>
           <w:sz w:val="20"/>
         </w:rPr>
-        <w:t xml:space="preserve"> R code: _______________________</w:t>
+        <w:t xml:space="preserve"> R code</w:t>
+      </w:r>
+      <w:proofErr w:type="gramStart"/>
+      <w:r>
+        <w:rPr>
+          <w:rFonts w:cs="Arial"/>
+          <w:sz w:val="20"/>
+        </w:rPr>
+        <w:t>:</w:t>
+      </w:r>
+      <w:proofErr w:type="gramEnd"/>
+      <w:r>
+        <w:br/>
+      </w:r>
+      <w:proofErr w:type="spellStart"/>
+      <w:r>
+        <w:rPr>
+          <w:rFonts w:cs="Arial"/>
+          <w:b/>
+          <w:sz w:val="20"/>
+        </w:rPr>
+        <w:t>pnorm</w:t>
+      </w:r>
+      <w:proofErr w:type="spellEnd"/>
+      <w:r>
+        <w:rPr>
+          <w:rFonts w:cs="Arial"/>
+          <w:b/>
+          <w:sz w:val="20"/>
+        </w:rPr>
+        <w:t xml:space="preserve">(50,mAge,sdAge) - </w:t>
+      </w:r>
+      <w:proofErr w:type="spellStart"/>
+      <w:r>
+        <w:rPr>
+          <w:rFonts w:cs="Arial"/>
+          <w:b/>
+          <w:sz w:val="20"/>
+        </w:rPr>
+        <w:t>pnorm</w:t>
+      </w:r>
+      <w:proofErr w:type="spellEnd"/>
+      <w:r>
+        <w:rPr>
+          <w:rFonts w:cs="Arial"/>
+          <w:b/>
+          <w:sz w:val="20"/>
+        </w:rPr>
+        <w:t>(20,mAge,sdAge)</w:t>
       </w:r>
     </w:p>
     <w:p>
@@ -6114,7 +6244,208 @@
           <w:rFonts w:cs="Arial"/>
           <w:sz w:val="20"/>
         </w:rPr>
-        <w:t xml:space="preserve"> Result:  _______________________</w:t>
+        <w:t xml:space="preserve"> Result:  </w:t>
+      </w:r>
+      <w:r>
+        <w:rPr>
+          <w:rFonts w:cs="Arial"/>
+          <w:sz w:val="20"/>
+        </w:rPr>
+        <w:t>0.6667019</w:t>
+      </w:r>
+      <w:bookmarkStart w:id="0" w:name="_GoBack"/>
+      <w:bookmarkEnd w:id="0"/>
+    </w:p>
+    <w:p>
+      <w:pPr>
+        <w:pBdr>
+          <w:top w:val="single" w:sz="4" w:space="1" w:color="auto"/>
+          <w:left w:val="single" w:sz="4" w:space="4" w:color="auto"/>
+          <w:bottom w:val="single" w:sz="4" w:space="1" w:color="auto"/>
+          <w:right w:val="single" w:sz="4" w:space="4" w:color="auto"/>
+        </w:pBdr>
+        <w:spacing w:line="240" w:lineRule="auto"/>
+        <w:rPr>
+          <w:rFonts w:cs="Arial"/>
+          <w:sz w:val="20"/>
+        </w:rPr>
+      </w:pPr>
+      <w:r>
+        <w:rPr>
+          <w:rFonts w:cs="Arial"/>
+          <w:sz w:val="20"/>
+        </w:rPr>
+        <w:t xml:space="preserve">[3p] </w:t>
+      </w:r>
+      <w:proofErr w:type="gramStart"/>
+      <w:r>
+        <w:rPr>
+          <w:rFonts w:cs="Arial"/>
+          <w:sz w:val="20"/>
+        </w:rPr>
+        <w:t>The</w:t>
+      </w:r>
+      <w:proofErr w:type="gramEnd"/>
+      <w:r>
+        <w:rPr>
+          <w:rFonts w:cs="Arial"/>
+          <w:sz w:val="20"/>
+        </w:rPr>
+        <w:t xml:space="preserve"> probability that a passenger is older than 65</w:t>
+      </w:r>
+    </w:p>
+    <w:p>
+      <w:pPr>
+        <w:pBdr>
+          <w:top w:val="single" w:sz="4" w:space="1" w:color="auto"/>
+          <w:left w:val="single" w:sz="4" w:space="4" w:color="auto"/>
+          <w:bottom w:val="single" w:sz="4" w:space="1" w:color="auto"/>
+          <w:right w:val="single" w:sz="4" w:space="4" w:color="auto"/>
+        </w:pBdr>
+        <w:spacing w:line="240" w:lineRule="auto"/>
+        <w:rPr>
+          <w:rFonts w:cs="Arial"/>
+          <w:b/>
+          <w:sz w:val="20"/>
+        </w:rPr>
+      </w:pPr>
+      <w:r>
+        <w:rPr>
+          <w:rFonts w:cs="Arial"/>
+          <w:sz w:val="20"/>
+        </w:rPr>
+        <w:sym w:font="Wingdings" w:char="F0E0"/>
+      </w:r>
+      <w:r>
+        <w:rPr>
+          <w:rFonts w:cs="Arial"/>
+          <w:sz w:val="20"/>
+        </w:rPr>
+        <w:t xml:space="preserve"> R code</w:t>
+      </w:r>
+      <w:proofErr w:type="gramStart"/>
+      <w:r>
+        <w:rPr>
+          <w:rFonts w:cs="Arial"/>
+          <w:sz w:val="20"/>
+        </w:rPr>
+        <w:t>:</w:t>
+      </w:r>
+      <w:proofErr w:type="gramEnd"/>
+      <w:r>
+        <w:rPr>
+          <w:rFonts w:cs="Arial"/>
+          <w:sz w:val="20"/>
+        </w:rPr>
+        <w:br/>
+      </w:r>
+      <w:proofErr w:type="spellStart"/>
+      <w:r>
+        <w:rPr>
+          <w:rFonts w:cs="Arial"/>
+          <w:b/>
+          <w:sz w:val="20"/>
+        </w:rPr>
+        <w:t>pnorm</w:t>
+      </w:r>
+      <w:proofErr w:type="spellEnd"/>
+      <w:r>
+        <w:rPr>
+          <w:rFonts w:cs="Arial"/>
+          <w:b/>
+          <w:sz w:val="20"/>
+        </w:rPr>
+        <w:t>(max(</w:t>
+      </w:r>
+      <w:proofErr w:type="spellStart"/>
+      <w:r>
+        <w:rPr>
+          <w:rFonts w:cs="Arial"/>
+          <w:b/>
+          <w:sz w:val="20"/>
+        </w:rPr>
+        <w:t>train$Age</w:t>
+      </w:r>
+      <w:proofErr w:type="spellEnd"/>
+      <w:r>
+        <w:rPr>
+          <w:rFonts w:cs="Arial"/>
+          <w:b/>
+          <w:sz w:val="20"/>
+        </w:rPr>
+        <w:t xml:space="preserve">, na.rm=T), </w:t>
+      </w:r>
+      <w:proofErr w:type="spellStart"/>
+      <w:r>
+        <w:rPr>
+          <w:rFonts w:cs="Arial"/>
+          <w:b/>
+          <w:sz w:val="20"/>
+        </w:rPr>
+        <w:t>mAge,sdAge</w:t>
+      </w:r>
+      <w:proofErr w:type="spellEnd"/>
+      <w:r>
+        <w:rPr>
+          <w:rFonts w:cs="Arial"/>
+          <w:b/>
+          <w:sz w:val="20"/>
+        </w:rPr>
+        <w:t xml:space="preserve">) - </w:t>
+      </w:r>
+      <w:proofErr w:type="spellStart"/>
+      <w:r>
+        <w:rPr>
+          <w:rFonts w:cs="Arial"/>
+          <w:b/>
+          <w:sz w:val="20"/>
+        </w:rPr>
+        <w:t>pnorm</w:t>
+      </w:r>
+      <w:proofErr w:type="spellEnd"/>
+      <w:r>
+        <w:rPr>
+          <w:rFonts w:cs="Arial"/>
+          <w:b/>
+          <w:sz w:val="20"/>
+        </w:rPr>
+        <w:t>(65,mAge,sdAge)</w:t>
+      </w:r>
+    </w:p>
+    <w:p>
+      <w:pPr>
+        <w:pBdr>
+          <w:top w:val="single" w:sz="4" w:space="1" w:color="auto"/>
+          <w:left w:val="single" w:sz="4" w:space="4" w:color="auto"/>
+          <w:bottom w:val="single" w:sz="4" w:space="1" w:color="auto"/>
+          <w:right w:val="single" w:sz="4" w:space="4" w:color="auto"/>
+        </w:pBdr>
+        <w:spacing w:after="240"/>
+        <w:rPr>
+          <w:rFonts w:cs="Arial"/>
+          <w:sz w:val="20"/>
+        </w:rPr>
+      </w:pPr>
+      <w:r>
+        <w:rPr>
+          <w:rFonts w:cs="Arial"/>
+          <w:sz w:val="20"/>
+        </w:rPr>
+        <w:sym w:font="Wingdings" w:char="F0E0"/>
+      </w:r>
+      <w:r>
+        <w:rPr>
+          <w:rFonts w:cs="Arial"/>
+          <w:sz w:val="20"/>
+        </w:rPr>
+        <w:t xml:space="preserve"> Result:  </w:t>
+      </w:r>
+      <w:r>
+        <w:rPr>
+          <w:rFonts w:cs="Arial"/>
+          <w:sz w:val="20"/>
+        </w:rPr>
+        <w:t>0.007279876</w:t>
       </w:r>
     </w:p>
     <w:p>
@@ -6561,6 +6892,7 @@
           <w:sz w:val="20"/>
           <w:szCs w:val="20"/>
         </w:rPr>
+        <w:lastRenderedPageBreak/>
         <w:t>[15</w:t>
       </w:r>
       <w:r>
@@ -7690,6 +8022,7 @@
           <w:sz w:val="20"/>
           <w:szCs w:val="20"/>
         </w:rPr>
+        <w:lastRenderedPageBreak/>
         <w:t>[</w:t>
       </w:r>
       <w:r>
@@ -8868,6 +9201,7 @@
   <w:style w:type="character" w:default="1" w:styleId="DefaultParagraphFont">
     <w:name w:val="Default Paragraph Font"/>
     <w:uiPriority w:val="1"/>
+    <w:semiHidden/>
     <w:unhideWhenUsed/>
   </w:style>
   <w:style w:type="table" w:default="1" w:styleId="TableNormal">
@@ -9252,6 +9586,7 @@
   <w:style w:type="character" w:default="1" w:styleId="DefaultParagraphFont">
     <w:name w:val="Default Paragraph Font"/>
     <w:uiPriority w:val="1"/>
+    <w:semiHidden/>
     <w:unhideWhenUsed/>
   </w:style>
   <w:style w:type="table" w:default="1" w:styleId="TableNormal">

</xml_diff>

<commit_message>
Worked on the case again
</commit_message>
<xml_diff>
--- a/statistics/case/Case study.docx
+++ b/statistics/case/Case study.docx
@@ -7164,16 +7164,7 @@
           <w:sz w:val="20"/>
           <w:szCs w:val="20"/>
         </w:rPr>
-        <w:t xml:space="preserve"> between men an</w:t>
-      </w:r>
-      <w:bookmarkStart w:id="0" w:name="_GoBack"/>
-      <w:bookmarkEnd w:id="0"/>
-      <w:r>
-        <w:rPr>
-          <w:sz w:val="20"/>
-          <w:szCs w:val="20"/>
-        </w:rPr>
-        <w:t>d women? In other words, did you have more chances of being saved depending on your sex?</w:t>
+        <w:t xml:space="preserve"> between men and women? In other words, did you have more chances of being saved depending on your sex?</w:t>
       </w:r>
     </w:p>
     <w:p>
@@ -7189,6 +7180,13 @@
           <w:szCs w:val="20"/>
         </w:rPr>
       </w:pPr>
+      <w:r>
+        <w:rPr>
+          <w:sz w:val="20"/>
+          <w:szCs w:val="20"/>
+        </w:rPr>
+        <w:t>Yes, you have more chance of being saved depending on your sex.</w:t>
+      </w:r>
     </w:p>
     <w:p>
       <w:pPr>
@@ -7199,70 +7197,16 @@
           <w:right w:val="single" w:sz="4" w:space="4" w:color="auto"/>
         </w:pBdr>
         <w:rPr>
-          <w:i/>
-          <w:sz w:val="20"/>
-          <w:szCs w:val="20"/>
-        </w:rPr>
-      </w:pPr>
-      <w:r>
-        <w:rPr>
-          <w:i/>
-          <w:sz w:val="20"/>
-          <w:szCs w:val="20"/>
-        </w:rPr>
-        <w:t>[</w:t>
-      </w:r>
-      <w:proofErr w:type="gramStart"/>
-      <w:r>
-        <w:rPr>
-          <w:i/>
-          <w:sz w:val="20"/>
-          <w:szCs w:val="20"/>
-        </w:rPr>
-        <w:t>copy</w:t>
-      </w:r>
-      <w:proofErr w:type="gramEnd"/>
-      <w:r>
-        <w:rPr>
-          <w:i/>
-          <w:sz w:val="20"/>
-          <w:szCs w:val="20"/>
-        </w:rPr>
-        <w:t xml:space="preserve"> and paste here the R </w:t>
-      </w:r>
-      <w:r>
-        <w:rPr>
-          <w:b/>
-          <w:i/>
-          <w:sz w:val="20"/>
-          <w:szCs w:val="20"/>
-        </w:rPr>
-        <w:t>code</w:t>
-      </w:r>
-      <w:r>
-        <w:rPr>
-          <w:i/>
-          <w:sz w:val="20"/>
-          <w:szCs w:val="20"/>
-        </w:rPr>
-        <w:t xml:space="preserve"> and </w:t>
-      </w:r>
-      <w:r>
-        <w:rPr>
-          <w:b/>
-          <w:i/>
-          <w:sz w:val="20"/>
-          <w:szCs w:val="20"/>
-        </w:rPr>
-        <w:t>output</w:t>
-      </w:r>
-      <w:r>
-        <w:rPr>
-          <w:i/>
-          <w:sz w:val="20"/>
-          <w:szCs w:val="20"/>
-        </w:rPr>
-        <w:t xml:space="preserve"> of the test]</w:t>
+          <w:sz w:val="20"/>
+          <w:szCs w:val="20"/>
+        </w:rPr>
+      </w:pPr>
+      <w:r>
+        <w:rPr>
+          <w:sz w:val="20"/>
+          <w:szCs w:val="20"/>
+        </w:rPr>
+        <w:t>Females are more likely to be saved.</w:t>
       </w:r>
     </w:p>
     <w:p>
@@ -7274,11 +7218,52 @@
           <w:right w:val="single" w:sz="4" w:space="4" w:color="auto"/>
         </w:pBdr>
         <w:rPr>
-          <w:i/>
-          <w:sz w:val="20"/>
-          <w:szCs w:val="20"/>
-        </w:rPr>
-      </w:pPr>
+          <w:b/>
+          <w:i/>
+          <w:sz w:val="20"/>
+          <w:szCs w:val="20"/>
+        </w:rPr>
+      </w:pPr>
+      <w:proofErr w:type="gramStart"/>
+      <w:r>
+        <w:rPr>
+          <w:b/>
+          <w:i/>
+          <w:sz w:val="20"/>
+          <w:szCs w:val="20"/>
+        </w:rPr>
+        <w:t>females</w:t>
+      </w:r>
+      <w:proofErr w:type="gramEnd"/>
+      <w:r>
+        <w:rPr>
+          <w:b/>
+          <w:i/>
+          <w:sz w:val="20"/>
+          <w:szCs w:val="20"/>
+        </w:rPr>
+        <w:t xml:space="preserve"> &lt;- train[</w:t>
+      </w:r>
+      <w:proofErr w:type="spellStart"/>
+      <w:r>
+        <w:rPr>
+          <w:b/>
+          <w:i/>
+          <w:sz w:val="20"/>
+          <w:szCs w:val="20"/>
+        </w:rPr>
+        <w:t>train$Sex</w:t>
+      </w:r>
+      <w:proofErr w:type="spellEnd"/>
+      <w:r>
+        <w:rPr>
+          <w:b/>
+          <w:i/>
+          <w:sz w:val="20"/>
+          <w:szCs w:val="20"/>
+        </w:rPr>
+        <w:t xml:space="preserve"> == "female",]</w:t>
+      </w:r>
     </w:p>
     <w:p>
       <w:pPr>
@@ -7289,37 +7274,51 @@
           <w:right w:val="single" w:sz="4" w:space="4" w:color="auto"/>
         </w:pBdr>
         <w:rPr>
-          <w:rFonts w:cs="Arial"/>
-          <w:i/>
-          <w:sz w:val="20"/>
-          <w:szCs w:val="20"/>
-        </w:rPr>
-      </w:pPr>
-      <w:r>
-        <w:rPr>
-          <w:rFonts w:cs="Arial"/>
-          <w:sz w:val="20"/>
-          <w:szCs w:val="20"/>
-          <w:u w:val="single"/>
-        </w:rPr>
-        <w:t>Answer</w:t>
-      </w:r>
-      <w:r>
-        <w:rPr>
-          <w:rFonts w:cs="Arial"/>
-          <w:sz w:val="20"/>
-          <w:szCs w:val="20"/>
-        </w:rPr>
-        <w:t xml:space="preserve">: </w:t>
-      </w:r>
-      <w:r>
-        <w:rPr>
-          <w:rFonts w:cs="Arial"/>
-          <w:i/>
-          <w:sz w:val="20"/>
-          <w:szCs w:val="20"/>
-        </w:rPr>
-        <w:t>[motivate the answer based on values from the R output]</w:t>
+          <w:b/>
+          <w:i/>
+          <w:sz w:val="20"/>
+          <w:szCs w:val="20"/>
+        </w:rPr>
+      </w:pPr>
+      <w:proofErr w:type="gramStart"/>
+      <w:r>
+        <w:rPr>
+          <w:b/>
+          <w:i/>
+          <w:sz w:val="20"/>
+          <w:szCs w:val="20"/>
+        </w:rPr>
+        <w:t>males</w:t>
+      </w:r>
+      <w:proofErr w:type="gramEnd"/>
+      <w:r>
+        <w:rPr>
+          <w:b/>
+          <w:i/>
+          <w:sz w:val="20"/>
+          <w:szCs w:val="20"/>
+        </w:rPr>
+        <w:t xml:space="preserve"> &lt;- train[</w:t>
+      </w:r>
+      <w:proofErr w:type="spellStart"/>
+      <w:r>
+        <w:rPr>
+          <w:b/>
+          <w:i/>
+          <w:sz w:val="20"/>
+          <w:szCs w:val="20"/>
+        </w:rPr>
+        <w:t>train$Sex</w:t>
+      </w:r>
+      <w:proofErr w:type="spellEnd"/>
+      <w:r>
+        <w:rPr>
+          <w:b/>
+          <w:i/>
+          <w:sz w:val="20"/>
+          <w:szCs w:val="20"/>
+        </w:rPr>
+        <w:t xml:space="preserve"> == "male",]</w:t>
       </w:r>
     </w:p>
     <w:p>
@@ -7331,29 +7330,93 @@
           <w:right w:val="single" w:sz="4" w:space="4" w:color="auto"/>
         </w:pBdr>
         <w:rPr>
-          <w:rFonts w:cs="Arial"/>
-          <w:i/>
-          <w:sz w:val="20"/>
-          <w:szCs w:val="20"/>
-        </w:rPr>
-      </w:pPr>
-      <w:r>
-        <w:rPr>
-          <w:rFonts w:cs="Arial"/>
-          <w:i/>
-          <w:sz w:val="20"/>
-          <w:szCs w:val="20"/>
-        </w:rPr>
-        <w:t>_______________________________________________________________________________</w:t>
-      </w:r>
-      <w:r>
-        <w:rPr>
-          <w:rFonts w:cs="Arial"/>
-          <w:i/>
-          <w:sz w:val="20"/>
-          <w:szCs w:val="20"/>
-        </w:rPr>
-        <w:t xml:space="preserve"> </w:t>
+          <w:b/>
+          <w:i/>
+          <w:sz w:val="20"/>
+          <w:szCs w:val="20"/>
+        </w:rPr>
+      </w:pPr>
+      <w:proofErr w:type="spellStart"/>
+      <w:proofErr w:type="gramStart"/>
+      <w:r>
+        <w:rPr>
+          <w:b/>
+          <w:i/>
+          <w:sz w:val="20"/>
+          <w:szCs w:val="20"/>
+        </w:rPr>
+        <w:t>t.test</w:t>
+      </w:r>
+      <w:proofErr w:type="spellEnd"/>
+      <w:r>
+        <w:rPr>
+          <w:b/>
+          <w:i/>
+          <w:sz w:val="20"/>
+          <w:szCs w:val="20"/>
+        </w:rPr>
+        <w:t>(</w:t>
+      </w:r>
+      <w:proofErr w:type="spellStart"/>
+      <w:proofErr w:type="gramEnd"/>
+      <w:r>
+        <w:rPr>
+          <w:b/>
+          <w:i/>
+          <w:sz w:val="20"/>
+          <w:szCs w:val="20"/>
+        </w:rPr>
+        <w:t>females$Survived</w:t>
+      </w:r>
+      <w:proofErr w:type="spellEnd"/>
+      <w:r>
+        <w:rPr>
+          <w:b/>
+          <w:i/>
+          <w:sz w:val="20"/>
+          <w:szCs w:val="20"/>
+        </w:rPr>
+        <w:t xml:space="preserve">, </w:t>
+      </w:r>
+      <w:proofErr w:type="spellStart"/>
+      <w:r>
+        <w:rPr>
+          <w:b/>
+          <w:i/>
+          <w:sz w:val="20"/>
+          <w:szCs w:val="20"/>
+        </w:rPr>
+        <w:t>males$Survived</w:t>
+      </w:r>
+      <w:proofErr w:type="spellEnd"/>
+      <w:r>
+        <w:rPr>
+          <w:b/>
+          <w:i/>
+          <w:sz w:val="20"/>
+          <w:szCs w:val="20"/>
+        </w:rPr>
+        <w:t>, alternative="</w:t>
+      </w:r>
+      <w:proofErr w:type="spellStart"/>
+      <w:r>
+        <w:rPr>
+          <w:b/>
+          <w:i/>
+          <w:sz w:val="20"/>
+          <w:szCs w:val="20"/>
+        </w:rPr>
+        <w:t>two.sided</w:t>
+      </w:r>
+      <w:proofErr w:type="spellEnd"/>
+      <w:r>
+        <w:rPr>
+          <w:b/>
+          <w:i/>
+          <w:sz w:val="20"/>
+          <w:szCs w:val="20"/>
+        </w:rPr>
+        <w:t>")</w:t>
       </w:r>
     </w:p>
     <w:p>
@@ -7374,11 +7437,28 @@
       <w:r>
         <w:rPr>
           <w:rFonts w:cs="Arial"/>
-          <w:i/>
-          <w:sz w:val="20"/>
-          <w:szCs w:val="20"/>
-        </w:rPr>
-        <w:t>_______________________________________________________________________________</w:t>
+          <w:sz w:val="20"/>
+          <w:szCs w:val="20"/>
+          <w:u w:val="single"/>
+        </w:rPr>
+        <w:t>Answer</w:t>
+      </w:r>
+      <w:r>
+        <w:rPr>
+          <w:rFonts w:cs="Arial"/>
+          <w:sz w:val="20"/>
+          <w:szCs w:val="20"/>
+        </w:rPr>
+        <w:t xml:space="preserve">: </w:t>
+      </w:r>
+      <w:r>
+        <w:rPr>
+          <w:rFonts w:cs="Arial"/>
+          <w:i/>
+          <w:sz w:val="20"/>
+          <w:szCs w:val="20"/>
+        </w:rPr>
+        <w:t>[motivate the answer based on values from the R output]</w:t>
       </w:r>
     </w:p>
     <w:p>
@@ -7394,41 +7474,44 @@
           <w:i/>
           <w:sz w:val="20"/>
           <w:szCs w:val="20"/>
-        </w:rPr>
-      </w:pPr>
-      <w:r>
-        <w:rPr>
-          <w:rFonts w:cs="Arial"/>
-          <w:i/>
-          <w:sz w:val="20"/>
-          <w:szCs w:val="20"/>
-        </w:rPr>
-        <w:t>_______________________________________________________________________________</w:t>
-      </w:r>
-    </w:p>
-    <w:p>
-      <w:pPr>
-        <w:pBdr>
-          <w:top w:val="single" w:sz="4" w:space="1" w:color="auto"/>
-          <w:left w:val="single" w:sz="4" w:space="4" w:color="auto"/>
-          <w:bottom w:val="single" w:sz="4" w:space="1" w:color="auto"/>
-          <w:right w:val="single" w:sz="4" w:space="4" w:color="auto"/>
-        </w:pBdr>
-        <w:rPr>
-          <w:rFonts w:cs="Arial"/>
-          <w:i/>
-          <w:sz w:val="20"/>
-          <w:szCs w:val="20"/>
-        </w:rPr>
-      </w:pPr>
-      <w:r>
-        <w:rPr>
-          <w:rFonts w:cs="Arial"/>
-          <w:i/>
-          <w:sz w:val="20"/>
-          <w:szCs w:val="20"/>
-        </w:rPr>
-        <w:t>_______________________________________________________________________________</w:t>
+          <w:lang w:val="en-US"/>
+        </w:rPr>
+      </w:pPr>
+      <w:r>
+        <w:rPr>
+          <w:rFonts w:cs="Arial"/>
+          <w:i/>
+          <w:sz w:val="20"/>
+          <w:szCs w:val="20"/>
+        </w:rPr>
+        <w:t>We reject the null hypothesis (that gender doesn't matter if you survive or not), because 0 is not included in the confidence interval</w:t>
+      </w:r>
+      <w:r>
+        <w:rPr>
+          <w:rFonts w:cs="Arial"/>
+          <w:i/>
+          <w:sz w:val="20"/>
+          <w:szCs w:val="20"/>
+        </w:rPr>
+        <w:t xml:space="preserve"> (0.4949481 and </w:t>
+      </w:r>
+      <w:r>
+        <w:rPr>
+          <w:rFonts w:cs="Arial"/>
+          <w:i/>
+          <w:sz w:val="20"/>
+          <w:szCs w:val="20"/>
+        </w:rPr>
+        <w:t>0.6113121</w:t>
+      </w:r>
+      <w:r>
+        <w:rPr>
+          <w:rFonts w:cs="Arial"/>
+          <w:i/>
+          <w:sz w:val="20"/>
+          <w:szCs w:val="20"/>
+        </w:rPr>
+        <w:t>).</w:t>
       </w:r>
     </w:p>
     <w:p>
@@ -7581,6 +7664,20 @@
           <w:szCs w:val="20"/>
         </w:rPr>
       </w:pPr>
+      <w:r>
+        <w:rPr>
+          <w:sz w:val="20"/>
+          <w:szCs w:val="20"/>
+        </w:rPr>
+        <w:t>No, you don’t have more chance of being saved if you were in the critical age group.</w:t>
+      </w:r>
+      <w:r>
+        <w:rPr>
+          <w:sz w:val="20"/>
+          <w:szCs w:val="20"/>
+        </w:rPr>
+        <w:br/>
+      </w:r>
     </w:p>
     <w:p>
       <w:pPr>
@@ -7591,70 +7688,73 @@
           <w:right w:val="single" w:sz="4" w:space="4" w:color="auto"/>
         </w:pBdr>
         <w:rPr>
-          <w:i/>
-          <w:sz w:val="20"/>
-          <w:szCs w:val="20"/>
-        </w:rPr>
-      </w:pPr>
-      <w:r>
-        <w:rPr>
-          <w:i/>
-          <w:sz w:val="20"/>
-          <w:szCs w:val="20"/>
-        </w:rPr>
-        <w:t>[</w:t>
-      </w:r>
+          <w:b/>
+          <w:i/>
+          <w:sz w:val="20"/>
+          <w:szCs w:val="20"/>
+        </w:rPr>
+      </w:pPr>
+      <w:proofErr w:type="spellStart"/>
       <w:proofErr w:type="gramStart"/>
       <w:r>
         <w:rPr>
-          <w:i/>
-          <w:sz w:val="20"/>
-          <w:szCs w:val="20"/>
-        </w:rPr>
-        <w:t>copy</w:t>
-      </w:r>
+          <w:b/>
+          <w:i/>
+          <w:sz w:val="20"/>
+          <w:szCs w:val="20"/>
+        </w:rPr>
+        <w:t>criticals</w:t>
+      </w:r>
+      <w:proofErr w:type="spellEnd"/>
       <w:proofErr w:type="gramEnd"/>
       <w:r>
         <w:rPr>
-          <w:i/>
-          <w:sz w:val="20"/>
-          <w:szCs w:val="20"/>
-        </w:rPr>
-        <w:t xml:space="preserve"> and paste here the R </w:t>
-      </w:r>
-      <w:r>
-        <w:rPr>
-          <w:b/>
-          <w:i/>
-          <w:sz w:val="20"/>
-          <w:szCs w:val="20"/>
-        </w:rPr>
-        <w:t>code</w:t>
-      </w:r>
-      <w:r>
-        <w:rPr>
-          <w:i/>
-          <w:sz w:val="20"/>
-          <w:szCs w:val="20"/>
-        </w:rPr>
-        <w:t xml:space="preserve"> and </w:t>
-      </w:r>
-      <w:r>
-        <w:rPr>
-          <w:b/>
-          <w:i/>
-          <w:sz w:val="20"/>
-          <w:szCs w:val="20"/>
-        </w:rPr>
-        <w:t>output</w:t>
-      </w:r>
-      <w:r>
-        <w:rPr>
-          <w:i/>
-          <w:sz w:val="20"/>
-          <w:szCs w:val="20"/>
-        </w:rPr>
-        <w:t xml:space="preserve"> of the test]</w:t>
+          <w:b/>
+          <w:i/>
+          <w:sz w:val="20"/>
+          <w:szCs w:val="20"/>
+        </w:rPr>
+        <w:t xml:space="preserve"> &lt;- train[</w:t>
+      </w:r>
+      <w:proofErr w:type="spellStart"/>
+      <w:r>
+        <w:rPr>
+          <w:b/>
+          <w:i/>
+          <w:sz w:val="20"/>
+          <w:szCs w:val="20"/>
+        </w:rPr>
+        <w:t>train$Age</w:t>
+      </w:r>
+      <w:proofErr w:type="spellEnd"/>
+      <w:r>
+        <w:rPr>
+          <w:b/>
+          <w:i/>
+          <w:sz w:val="20"/>
+          <w:szCs w:val="20"/>
+        </w:rPr>
+        <w:t xml:space="preserve"> &lt;= 8 | </w:t>
+      </w:r>
+      <w:proofErr w:type="spellStart"/>
+      <w:r>
+        <w:rPr>
+          <w:b/>
+          <w:i/>
+          <w:sz w:val="20"/>
+          <w:szCs w:val="20"/>
+        </w:rPr>
+        <w:t>train$Age</w:t>
+      </w:r>
+      <w:proofErr w:type="spellEnd"/>
+      <w:r>
+        <w:rPr>
+          <w:b/>
+          <w:i/>
+          <w:sz w:val="20"/>
+          <w:szCs w:val="20"/>
+        </w:rPr>
+        <w:t xml:space="preserve"> &gt;= 65,]</w:t>
       </w:r>
     </w:p>
     <w:p>
@@ -7666,11 +7766,74 @@
           <w:right w:val="single" w:sz="4" w:space="4" w:color="auto"/>
         </w:pBdr>
         <w:rPr>
-          <w:i/>
-          <w:sz w:val="20"/>
-          <w:szCs w:val="20"/>
-        </w:rPr>
-      </w:pPr>
+          <w:b/>
+          <w:i/>
+          <w:sz w:val="20"/>
+          <w:szCs w:val="20"/>
+        </w:rPr>
+      </w:pPr>
+      <w:proofErr w:type="spellStart"/>
+      <w:proofErr w:type="gramStart"/>
+      <w:r>
+        <w:rPr>
+          <w:b/>
+          <w:i/>
+          <w:sz w:val="20"/>
+          <w:szCs w:val="20"/>
+        </w:rPr>
+        <w:t>noncriticals</w:t>
+      </w:r>
+      <w:proofErr w:type="spellEnd"/>
+      <w:proofErr w:type="gramEnd"/>
+      <w:r>
+        <w:rPr>
+          <w:b/>
+          <w:i/>
+          <w:sz w:val="20"/>
+          <w:szCs w:val="20"/>
+        </w:rPr>
+        <w:t xml:space="preserve"> &lt;- train[</w:t>
+      </w:r>
+      <w:proofErr w:type="spellStart"/>
+      <w:r>
+        <w:rPr>
+          <w:b/>
+          <w:i/>
+          <w:sz w:val="20"/>
+          <w:szCs w:val="20"/>
+        </w:rPr>
+        <w:t>train$Age</w:t>
+      </w:r>
+      <w:proofErr w:type="spellEnd"/>
+      <w:r>
+        <w:rPr>
+          <w:b/>
+          <w:i/>
+          <w:sz w:val="20"/>
+          <w:szCs w:val="20"/>
+        </w:rPr>
+        <w:t xml:space="preserve"> &gt;= 8 | </w:t>
+      </w:r>
+      <w:proofErr w:type="spellStart"/>
+      <w:r>
+        <w:rPr>
+          <w:b/>
+          <w:i/>
+          <w:sz w:val="20"/>
+          <w:szCs w:val="20"/>
+        </w:rPr>
+        <w:t>train$Age</w:t>
+      </w:r>
+      <w:proofErr w:type="spellEnd"/>
+      <w:r>
+        <w:rPr>
+          <w:b/>
+          <w:i/>
+          <w:sz w:val="20"/>
+          <w:szCs w:val="20"/>
+        </w:rPr>
+        <w:t xml:space="preserve"> &lt;= 65,]</w:t>
+      </w:r>
     </w:p>
     <w:p>
       <w:pPr>
@@ -7681,37 +7844,73 @@
           <w:right w:val="single" w:sz="4" w:space="4" w:color="auto"/>
         </w:pBdr>
         <w:rPr>
-          <w:rFonts w:cs="Arial"/>
-          <w:i/>
-          <w:sz w:val="20"/>
-          <w:szCs w:val="20"/>
-        </w:rPr>
-      </w:pPr>
-      <w:r>
-        <w:rPr>
-          <w:rFonts w:cs="Arial"/>
-          <w:sz w:val="20"/>
-          <w:szCs w:val="20"/>
-          <w:u w:val="single"/>
-        </w:rPr>
-        <w:t>Answer</w:t>
-      </w:r>
-      <w:r>
-        <w:rPr>
-          <w:rFonts w:cs="Arial"/>
-          <w:sz w:val="20"/>
-          <w:szCs w:val="20"/>
-        </w:rPr>
-        <w:t xml:space="preserve">: </w:t>
-      </w:r>
-      <w:r>
-        <w:rPr>
-          <w:rFonts w:cs="Arial"/>
-          <w:i/>
-          <w:sz w:val="20"/>
-          <w:szCs w:val="20"/>
-        </w:rPr>
-        <w:t>[motivate the answer based on values from the R output]</w:t>
+          <w:b/>
+          <w:i/>
+          <w:sz w:val="20"/>
+          <w:szCs w:val="20"/>
+        </w:rPr>
+      </w:pPr>
+      <w:proofErr w:type="spellStart"/>
+      <w:proofErr w:type="gramStart"/>
+      <w:r>
+        <w:rPr>
+          <w:b/>
+          <w:i/>
+          <w:sz w:val="20"/>
+          <w:szCs w:val="20"/>
+        </w:rPr>
+        <w:t>t.test</w:t>
+      </w:r>
+      <w:proofErr w:type="spellEnd"/>
+      <w:r>
+        <w:rPr>
+          <w:b/>
+          <w:i/>
+          <w:sz w:val="20"/>
+          <w:szCs w:val="20"/>
+        </w:rPr>
+        <w:t>(</w:t>
+      </w:r>
+      <w:proofErr w:type="spellStart"/>
+      <w:proofErr w:type="gramEnd"/>
+      <w:r>
+        <w:rPr>
+          <w:b/>
+          <w:i/>
+          <w:sz w:val="20"/>
+          <w:szCs w:val="20"/>
+        </w:rPr>
+        <w:t>noncriticals$Survived</w:t>
+      </w:r>
+      <w:proofErr w:type="spellEnd"/>
+      <w:r>
+        <w:rPr>
+          <w:b/>
+          <w:i/>
+          <w:sz w:val="20"/>
+          <w:szCs w:val="20"/>
+        </w:rPr>
+        <w:t xml:space="preserve">, </w:t>
+      </w:r>
+      <w:proofErr w:type="spellStart"/>
+      <w:r>
+        <w:rPr>
+          <w:b/>
+          <w:i/>
+          <w:sz w:val="20"/>
+          <w:szCs w:val="20"/>
+        </w:rPr>
+        <w:t>criticals$Survived</w:t>
+      </w:r>
+      <w:proofErr w:type="spellEnd"/>
+      <w:r>
+        <w:rPr>
+          <w:b/>
+          <w:i/>
+          <w:sz w:val="20"/>
+          <w:szCs w:val="20"/>
+        </w:rPr>
+        <w:t>, alternative="greater")</w:t>
       </w:r>
     </w:p>
     <w:p>
@@ -7732,11 +7931,28 @@
       <w:r>
         <w:rPr>
           <w:rFonts w:cs="Arial"/>
-          <w:i/>
-          <w:sz w:val="20"/>
-          <w:szCs w:val="20"/>
-        </w:rPr>
-        <w:t xml:space="preserve">_______________________________________________________________________________ </w:t>
+          <w:sz w:val="20"/>
+          <w:szCs w:val="20"/>
+          <w:u w:val="single"/>
+        </w:rPr>
+        <w:t>Answer</w:t>
+      </w:r>
+      <w:r>
+        <w:rPr>
+          <w:rFonts w:cs="Arial"/>
+          <w:sz w:val="20"/>
+          <w:szCs w:val="20"/>
+        </w:rPr>
+        <w:t xml:space="preserve">: </w:t>
+      </w:r>
+      <w:r>
+        <w:rPr>
+          <w:rFonts w:cs="Arial"/>
+          <w:i/>
+          <w:sz w:val="20"/>
+          <w:szCs w:val="20"/>
+        </w:rPr>
+        <w:t>[motivate the answer based on values from the R output]</w:t>
       </w:r>
     </w:p>
     <w:p>
@@ -7756,13 +7972,67 @@
       </w:pPr>
       <w:r>
         <w:rPr>
-          <w:rFonts w:cs="Arial"/>
-          <w:i/>
-          <w:sz w:val="20"/>
-          <w:szCs w:val="20"/>
-        </w:rPr>
-        <w:t>_______________________________________________________________________________</w:t>
-      </w:r>
+          <w:sz w:val="20"/>
+          <w:szCs w:val="20"/>
+        </w:rPr>
+        <w:t>The 0 is included in the confidence interval</w:t>
+      </w:r>
+      <w:r>
+        <w:rPr>
+          <w:sz w:val="20"/>
+          <w:szCs w:val="20"/>
+        </w:rPr>
+        <w:t xml:space="preserve"> (</w:t>
+      </w:r>
+      <w:r>
+        <w:rPr>
+          <w:sz w:val="20"/>
+          <w:szCs w:val="20"/>
+        </w:rPr>
+        <w:t xml:space="preserve">-0.2705962 and </w:t>
+      </w:r>
+      <w:proofErr w:type="spellStart"/>
+      <w:proofErr w:type="gramStart"/>
+      <w:r>
+        <w:rPr>
+          <w:sz w:val="20"/>
+          <w:szCs w:val="20"/>
+        </w:rPr>
+        <w:t>Inf</w:t>
+      </w:r>
+      <w:proofErr w:type="spellEnd"/>
+      <w:proofErr w:type="gramEnd"/>
+      <w:r>
+        <w:rPr>
+          <w:sz w:val="20"/>
+          <w:szCs w:val="20"/>
+        </w:rPr>
+        <w:t>)</w:t>
+      </w:r>
+      <w:r>
+        <w:rPr>
+          <w:sz w:val="20"/>
+          <w:szCs w:val="20"/>
+        </w:rPr>
+        <w:t>, so we accept the null hypothesis</w:t>
+      </w:r>
+      <w:r>
+        <w:rPr>
+          <w:sz w:val="20"/>
+          <w:szCs w:val="20"/>
+        </w:rPr>
+        <w:t>.</w:t>
+      </w:r>
+    </w:p>
+    <w:p>
+      <w:pPr>
+        <w:spacing w:line="240" w:lineRule="auto"/>
+        <w:rPr>
+          <w:rFonts w:cs="Arial"/>
+          <w:sz w:val="20"/>
+          <w:szCs w:val="20"/>
+        </w:rPr>
+      </w:pPr>
     </w:p>
     <w:p>
       <w:pPr>
@@ -7773,20 +8043,122 @@
           <w:right w:val="single" w:sz="4" w:space="4" w:color="auto"/>
         </w:pBdr>
         <w:rPr>
-          <w:rFonts w:cs="Arial"/>
-          <w:i/>
-          <w:sz w:val="20"/>
-          <w:szCs w:val="20"/>
-        </w:rPr>
-      </w:pPr>
-      <w:r>
-        <w:rPr>
-          <w:rFonts w:cs="Arial"/>
-          <w:i/>
-          <w:sz w:val="20"/>
-          <w:szCs w:val="20"/>
-        </w:rPr>
-        <w:t>_______________________________________________________________________________</w:t>
+          <w:sz w:val="20"/>
+          <w:szCs w:val="20"/>
+        </w:rPr>
+      </w:pPr>
+      <w:r>
+        <w:rPr>
+          <w:sz w:val="20"/>
+          <w:szCs w:val="20"/>
+        </w:rPr>
+        <w:t>[1</w:t>
+      </w:r>
+      <w:r>
+        <w:rPr>
+          <w:sz w:val="20"/>
+          <w:szCs w:val="20"/>
+        </w:rPr>
+        <w:t>5</w:t>
+      </w:r>
+      <w:r>
+        <w:rPr>
+          <w:sz w:val="20"/>
+          <w:szCs w:val="20"/>
+        </w:rPr>
+        <w:t xml:space="preserve">p] </w:t>
+      </w:r>
+      <w:r>
+        <w:rPr>
+          <w:sz w:val="20"/>
+          <w:szCs w:val="20"/>
+          <w:u w:val="single"/>
+        </w:rPr>
+        <w:t>Research question 3</w:t>
+      </w:r>
+      <w:r>
+        <w:rPr>
+          <w:sz w:val="20"/>
+          <w:szCs w:val="20"/>
+        </w:rPr>
+        <w:t xml:space="preserve">: Was there a different survival rate between </w:t>
+      </w:r>
+      <w:r>
+        <w:rPr>
+          <w:sz w:val="20"/>
+          <w:szCs w:val="20"/>
+        </w:rPr>
+        <w:t>the</w:t>
+      </w:r>
+      <w:r>
+        <w:rPr>
+          <w:sz w:val="20"/>
+          <w:szCs w:val="20"/>
+        </w:rPr>
+        <w:t xml:space="preserve"> people </w:t>
+      </w:r>
+      <w:r>
+        <w:rPr>
+          <w:sz w:val="20"/>
+          <w:szCs w:val="20"/>
+        </w:rPr>
+        <w:t>of different passenger classes</w:t>
+      </w:r>
+      <w:r>
+        <w:rPr>
+          <w:sz w:val="20"/>
+          <w:szCs w:val="20"/>
+        </w:rPr>
+        <w:t>? In other words, did you have more chances of being saved if you were in a</w:t>
+      </w:r>
+      <w:r>
+        <w:rPr>
+          <w:sz w:val="20"/>
+          <w:szCs w:val="20"/>
+        </w:rPr>
+        <w:t>n</w:t>
+      </w:r>
+      <w:r>
+        <w:rPr>
+          <w:sz w:val="20"/>
+          <w:szCs w:val="20"/>
+        </w:rPr>
+        <w:t xml:space="preserve"> </w:t>
+      </w:r>
+      <w:r>
+        <w:rPr>
+          <w:sz w:val="20"/>
+          <w:szCs w:val="20"/>
+        </w:rPr>
+        <w:t>upper class</w:t>
+      </w:r>
+      <w:r>
+        <w:rPr>
+          <w:sz w:val="20"/>
+          <w:szCs w:val="20"/>
+        </w:rPr>
+        <w:t>?</w:t>
+      </w:r>
+      <w:r>
+        <w:rPr>
+          <w:sz w:val="20"/>
+          <w:szCs w:val="20"/>
+        </w:rPr>
+        <w:t xml:space="preserve"> [Careful: </w:t>
+      </w:r>
+      <w:r>
+        <w:rPr>
+          <w:sz w:val="20"/>
+          <w:szCs w:val="20"/>
+        </w:rPr>
+        <w:t>t</w:t>
+      </w:r>
+      <w:r>
+        <w:rPr>
+          <w:sz w:val="20"/>
+          <w:szCs w:val="20"/>
+        </w:rPr>
+        <w:t>here are 3 passenger classes but you cannot make a test on 3 vectors at the same time...]</w:t>
       </w:r>
     </w:p>
     <w:p>
@@ -7798,31 +8170,17 @@
           <w:right w:val="single" w:sz="4" w:space="4" w:color="auto"/>
         </w:pBdr>
         <w:rPr>
-          <w:rFonts w:cs="Arial"/>
-          <w:i/>
-          <w:sz w:val="20"/>
-          <w:szCs w:val="20"/>
-        </w:rPr>
-      </w:pPr>
-      <w:r>
-        <w:rPr>
-          <w:rFonts w:cs="Arial"/>
-          <w:i/>
-          <w:sz w:val="20"/>
-          <w:szCs w:val="20"/>
-        </w:rPr>
-        <w:t>_______________________________________________________________________________</w:t>
-      </w:r>
-    </w:p>
-    <w:p>
-      <w:pPr>
-        <w:spacing w:line="240" w:lineRule="auto"/>
-        <w:rPr>
-          <w:rFonts w:cs="Arial"/>
-          <w:sz w:val="20"/>
-          <w:szCs w:val="20"/>
-        </w:rPr>
-      </w:pPr>
+          <w:sz w:val="20"/>
+          <w:szCs w:val="20"/>
+        </w:rPr>
+      </w:pPr>
+      <w:r>
+        <w:rPr>
+          <w:sz w:val="20"/>
+          <w:szCs w:val="20"/>
+        </w:rPr>
+        <w:t>You can say yes, if you are in a higher class you have a better chance of that you will survive.</w:t>
+      </w:r>
     </w:p>
     <w:p>
       <w:pPr>
@@ -7833,122 +8191,51 @@
           <w:right w:val="single" w:sz="4" w:space="4" w:color="auto"/>
         </w:pBdr>
         <w:rPr>
-          <w:sz w:val="20"/>
-          <w:szCs w:val="20"/>
-        </w:rPr>
-      </w:pPr>
-      <w:r>
-        <w:rPr>
-          <w:sz w:val="20"/>
-          <w:szCs w:val="20"/>
-        </w:rPr>
-        <w:t>[1</w:t>
-      </w:r>
-      <w:r>
-        <w:rPr>
-          <w:sz w:val="20"/>
-          <w:szCs w:val="20"/>
-        </w:rPr>
-        <w:t>5</w:t>
-      </w:r>
-      <w:r>
-        <w:rPr>
-          <w:sz w:val="20"/>
-          <w:szCs w:val="20"/>
-        </w:rPr>
-        <w:t xml:space="preserve">p] </w:t>
-      </w:r>
-      <w:r>
-        <w:rPr>
-          <w:sz w:val="20"/>
-          <w:szCs w:val="20"/>
-          <w:u w:val="single"/>
-        </w:rPr>
-        <w:t>Research question 3</w:t>
-      </w:r>
-      <w:r>
-        <w:rPr>
-          <w:sz w:val="20"/>
-          <w:szCs w:val="20"/>
-        </w:rPr>
-        <w:t xml:space="preserve">: Was there a different survival rate between </w:t>
-      </w:r>
-      <w:r>
-        <w:rPr>
-          <w:sz w:val="20"/>
-          <w:szCs w:val="20"/>
-        </w:rPr>
-        <w:t>the</w:t>
-      </w:r>
-      <w:r>
-        <w:rPr>
-          <w:sz w:val="20"/>
-          <w:szCs w:val="20"/>
-        </w:rPr>
-        <w:t xml:space="preserve"> people </w:t>
-      </w:r>
-      <w:r>
-        <w:rPr>
-          <w:sz w:val="20"/>
-          <w:szCs w:val="20"/>
-        </w:rPr>
-        <w:t>of different passenger classes</w:t>
-      </w:r>
-      <w:r>
-        <w:rPr>
-          <w:sz w:val="20"/>
-          <w:szCs w:val="20"/>
-        </w:rPr>
-        <w:t>? In other words, did you have more chances of being saved if you were in a</w:t>
-      </w:r>
-      <w:r>
-        <w:rPr>
-          <w:sz w:val="20"/>
-          <w:szCs w:val="20"/>
-        </w:rPr>
-        <w:t>n</w:t>
-      </w:r>
-      <w:r>
-        <w:rPr>
-          <w:sz w:val="20"/>
-          <w:szCs w:val="20"/>
-        </w:rPr>
-        <w:t xml:space="preserve"> </w:t>
-      </w:r>
-      <w:r>
-        <w:rPr>
-          <w:sz w:val="20"/>
-          <w:szCs w:val="20"/>
-        </w:rPr>
-        <w:t>upper class</w:t>
-      </w:r>
-      <w:r>
-        <w:rPr>
-          <w:sz w:val="20"/>
-          <w:szCs w:val="20"/>
-        </w:rPr>
-        <w:t>?</w:t>
-      </w:r>
-      <w:r>
-        <w:rPr>
-          <w:sz w:val="20"/>
-          <w:szCs w:val="20"/>
-        </w:rPr>
-        <w:t xml:space="preserve"> [Careful: </w:t>
-      </w:r>
-      <w:r>
-        <w:rPr>
-          <w:sz w:val="20"/>
-          <w:szCs w:val="20"/>
-        </w:rPr>
-        <w:t>t</w:t>
-      </w:r>
-      <w:r>
-        <w:rPr>
-          <w:sz w:val="20"/>
-          <w:szCs w:val="20"/>
-        </w:rPr>
-        <w:t>here are 3 passenger classes but you cannot make a test on 3 vectors at the same time...]</w:t>
+          <w:b/>
+          <w:i/>
+          <w:sz w:val="20"/>
+          <w:szCs w:val="20"/>
+        </w:rPr>
+      </w:pPr>
+      <w:r>
+        <w:rPr>
+          <w:b/>
+          <w:i/>
+          <w:sz w:val="20"/>
+          <w:szCs w:val="20"/>
+        </w:rPr>
+        <w:t xml:space="preserve">ps1 &lt;- </w:t>
+      </w:r>
+      <w:proofErr w:type="gramStart"/>
+      <w:r>
+        <w:rPr>
+          <w:b/>
+          <w:i/>
+          <w:sz w:val="20"/>
+          <w:szCs w:val="20"/>
+        </w:rPr>
+        <w:t>train[</w:t>
+      </w:r>
+      <w:proofErr w:type="spellStart"/>
+      <w:proofErr w:type="gramEnd"/>
+      <w:r>
+        <w:rPr>
+          <w:b/>
+          <w:i/>
+          <w:sz w:val="20"/>
+          <w:szCs w:val="20"/>
+        </w:rPr>
+        <w:t>train$Pclass</w:t>
+      </w:r>
+      <w:proofErr w:type="spellEnd"/>
+      <w:r>
+        <w:rPr>
+          <w:b/>
+          <w:i/>
+          <w:sz w:val="20"/>
+          <w:szCs w:val="20"/>
+        </w:rPr>
+        <w:t xml:space="preserve"> == 1,]</w:t>
       </w:r>
     </w:p>
     <w:p>
@@ -7960,10 +8247,52 @@
           <w:right w:val="single" w:sz="4" w:space="4" w:color="auto"/>
         </w:pBdr>
         <w:rPr>
-          <w:sz w:val="20"/>
-          <w:szCs w:val="20"/>
-        </w:rPr>
-      </w:pPr>
+          <w:b/>
+          <w:i/>
+          <w:sz w:val="20"/>
+          <w:szCs w:val="20"/>
+        </w:rPr>
+      </w:pPr>
+      <w:r>
+        <w:rPr>
+          <w:b/>
+          <w:i/>
+          <w:sz w:val="20"/>
+          <w:szCs w:val="20"/>
+        </w:rPr>
+        <w:t xml:space="preserve">ps2 &lt;- </w:t>
+      </w:r>
+      <w:proofErr w:type="gramStart"/>
+      <w:r>
+        <w:rPr>
+          <w:b/>
+          <w:i/>
+          <w:sz w:val="20"/>
+          <w:szCs w:val="20"/>
+        </w:rPr>
+        <w:t>train[</w:t>
+      </w:r>
+      <w:proofErr w:type="spellStart"/>
+      <w:proofErr w:type="gramEnd"/>
+      <w:r>
+        <w:rPr>
+          <w:b/>
+          <w:i/>
+          <w:sz w:val="20"/>
+          <w:szCs w:val="20"/>
+        </w:rPr>
+        <w:t>train$Pclass</w:t>
+      </w:r>
+      <w:proofErr w:type="spellEnd"/>
+      <w:r>
+        <w:rPr>
+          <w:b/>
+          <w:i/>
+          <w:sz w:val="20"/>
+          <w:szCs w:val="20"/>
+        </w:rPr>
+        <w:t xml:space="preserve"> == 2,]</w:t>
+      </w:r>
     </w:p>
     <w:p>
       <w:pPr>
@@ -7974,86 +8303,51 @@
           <w:right w:val="single" w:sz="4" w:space="4" w:color="auto"/>
         </w:pBdr>
         <w:rPr>
-          <w:i/>
-          <w:sz w:val="20"/>
-          <w:szCs w:val="20"/>
-        </w:rPr>
-      </w:pPr>
-      <w:r>
-        <w:rPr>
-          <w:i/>
-          <w:sz w:val="20"/>
-          <w:szCs w:val="20"/>
-        </w:rPr>
-        <w:t>[</w:t>
+          <w:b/>
+          <w:i/>
+          <w:sz w:val="20"/>
+          <w:szCs w:val="20"/>
+        </w:rPr>
+      </w:pPr>
+      <w:r>
+        <w:rPr>
+          <w:b/>
+          <w:i/>
+          <w:sz w:val="20"/>
+          <w:szCs w:val="20"/>
+        </w:rPr>
+        <w:t xml:space="preserve">ps3 &lt;- </w:t>
       </w:r>
       <w:proofErr w:type="gramStart"/>
       <w:r>
         <w:rPr>
-          <w:i/>
-          <w:sz w:val="20"/>
-          <w:szCs w:val="20"/>
-        </w:rPr>
-        <w:t>copy</w:t>
-      </w:r>
+          <w:b/>
+          <w:i/>
+          <w:sz w:val="20"/>
+          <w:szCs w:val="20"/>
+        </w:rPr>
+        <w:t>train[</w:t>
+      </w:r>
+      <w:proofErr w:type="spellStart"/>
       <w:proofErr w:type="gramEnd"/>
       <w:r>
         <w:rPr>
-          <w:i/>
-          <w:sz w:val="20"/>
-          <w:szCs w:val="20"/>
-        </w:rPr>
-        <w:t xml:space="preserve"> and paste here the R </w:t>
-      </w:r>
-      <w:r>
-        <w:rPr>
-          <w:b/>
-          <w:i/>
-          <w:sz w:val="20"/>
-          <w:szCs w:val="20"/>
-        </w:rPr>
-        <w:t>code</w:t>
-      </w:r>
-      <w:r>
-        <w:rPr>
-          <w:i/>
-          <w:sz w:val="20"/>
-          <w:szCs w:val="20"/>
-        </w:rPr>
-        <w:t xml:space="preserve"> and </w:t>
-      </w:r>
-      <w:r>
-        <w:rPr>
-          <w:b/>
-          <w:i/>
-          <w:sz w:val="20"/>
-          <w:szCs w:val="20"/>
-        </w:rPr>
-        <w:t>output</w:t>
-      </w:r>
-      <w:r>
-        <w:rPr>
-          <w:i/>
-          <w:sz w:val="20"/>
-          <w:szCs w:val="20"/>
-        </w:rPr>
-        <w:t xml:space="preserve"> of the test</w:t>
-      </w:r>
-      <w:r>
-        <w:rPr>
-          <w:i/>
-          <w:sz w:val="20"/>
-          <w:szCs w:val="20"/>
-        </w:rPr>
-        <w:t>(s)</w:t>
-      </w:r>
-      <w:r>
-        <w:rPr>
-          <w:i/>
-          <w:sz w:val="20"/>
-          <w:szCs w:val="20"/>
-        </w:rPr>
-        <w:t>]</w:t>
+          <w:b/>
+          <w:i/>
+          <w:sz w:val="20"/>
+          <w:szCs w:val="20"/>
+        </w:rPr>
+        <w:t>train$Pclass</w:t>
+      </w:r>
+      <w:proofErr w:type="spellEnd"/>
+      <w:r>
+        <w:rPr>
+          <w:b/>
+          <w:i/>
+          <w:sz w:val="20"/>
+          <w:szCs w:val="20"/>
+        </w:rPr>
+        <w:t xml:space="preserve"> == 3,]</w:t>
       </w:r>
     </w:p>
     <w:p>
@@ -8065,6 +8359,7 @@
           <w:right w:val="single" w:sz="4" w:space="4" w:color="auto"/>
         </w:pBdr>
         <w:rPr>
+          <w:b/>
           <w:i/>
           <w:sz w:val="20"/>
           <w:szCs w:val="20"/>
@@ -8080,37 +8375,31 @@
           <w:right w:val="single" w:sz="4" w:space="4" w:color="auto"/>
         </w:pBdr>
         <w:rPr>
-          <w:rFonts w:cs="Arial"/>
-          <w:i/>
-          <w:sz w:val="20"/>
-          <w:szCs w:val="20"/>
-        </w:rPr>
-      </w:pPr>
-      <w:r>
-        <w:rPr>
-          <w:rFonts w:cs="Arial"/>
-          <w:sz w:val="20"/>
-          <w:szCs w:val="20"/>
-          <w:u w:val="single"/>
-        </w:rPr>
-        <w:t>Answer</w:t>
-      </w:r>
-      <w:r>
-        <w:rPr>
-          <w:rFonts w:cs="Arial"/>
-          <w:sz w:val="20"/>
-          <w:szCs w:val="20"/>
-        </w:rPr>
-        <w:t xml:space="preserve">: </w:t>
-      </w:r>
-      <w:r>
-        <w:rPr>
-          <w:rFonts w:cs="Arial"/>
-          <w:i/>
-          <w:sz w:val="20"/>
-          <w:szCs w:val="20"/>
-        </w:rPr>
-        <w:t>[motivate the answer based on values from the R output]</w:t>
+          <w:b/>
+          <w:i/>
+          <w:sz w:val="20"/>
+          <w:szCs w:val="20"/>
+        </w:rPr>
+      </w:pPr>
+      <w:proofErr w:type="gramStart"/>
+      <w:r>
+        <w:rPr>
+          <w:b/>
+          <w:i/>
+          <w:sz w:val="20"/>
+          <w:szCs w:val="20"/>
+        </w:rPr>
+        <w:t>sum(</w:t>
+      </w:r>
+      <w:proofErr w:type="gramEnd"/>
+      <w:r>
+        <w:rPr>
+          <w:b/>
+          <w:i/>
+          <w:sz w:val="20"/>
+          <w:szCs w:val="20"/>
+        </w:rPr>
+        <w:t>ps3$Survived == T) #119</w:t>
       </w:r>
     </w:p>
     <w:p>
@@ -8122,20 +8411,31 @@
           <w:right w:val="single" w:sz="4" w:space="4" w:color="auto"/>
         </w:pBdr>
         <w:rPr>
-          <w:rFonts w:cs="Arial"/>
-          <w:i/>
-          <w:sz w:val="20"/>
-          <w:szCs w:val="20"/>
-        </w:rPr>
-      </w:pPr>
-      <w:r>
-        <w:rPr>
-          <w:rFonts w:cs="Arial"/>
-          <w:i/>
-          <w:sz w:val="20"/>
-          <w:szCs w:val="20"/>
-        </w:rPr>
-        <w:t xml:space="preserve">_______________________________________________________________________________ </w:t>
+          <w:b/>
+          <w:i/>
+          <w:sz w:val="20"/>
+          <w:szCs w:val="20"/>
+        </w:rPr>
+      </w:pPr>
+      <w:proofErr w:type="gramStart"/>
+      <w:r>
+        <w:rPr>
+          <w:b/>
+          <w:i/>
+          <w:sz w:val="20"/>
+          <w:szCs w:val="20"/>
+        </w:rPr>
+        <w:t>sum(</w:t>
+      </w:r>
+      <w:proofErr w:type="gramEnd"/>
+      <w:r>
+        <w:rPr>
+          <w:b/>
+          <w:i/>
+          <w:sz w:val="20"/>
+          <w:szCs w:val="20"/>
+        </w:rPr>
+        <w:t>ps2$Survived == T) #87</w:t>
       </w:r>
     </w:p>
     <w:p>
@@ -8147,21 +8447,32 @@
           <w:right w:val="single" w:sz="4" w:space="4" w:color="auto"/>
         </w:pBdr>
         <w:rPr>
-          <w:rFonts w:cs="Arial"/>
-          <w:i/>
-          <w:sz w:val="20"/>
-          <w:szCs w:val="20"/>
-        </w:rPr>
-      </w:pPr>
-      <w:r>
-        <w:rPr>
-          <w:rFonts w:cs="Arial"/>
+          <w:b/>
+          <w:i/>
+          <w:sz w:val="20"/>
+          <w:szCs w:val="20"/>
+        </w:rPr>
+      </w:pPr>
+      <w:proofErr w:type="gramStart"/>
+      <w:r>
+        <w:rPr>
+          <w:b/>
           <w:i/>
           <w:sz w:val="20"/>
           <w:szCs w:val="20"/>
         </w:rPr>
         <w:lastRenderedPageBreak/>
-        <w:t>_______________________________________________________________________________</w:t>
+        <w:t>sum(</w:t>
+      </w:r>
+      <w:proofErr w:type="gramEnd"/>
+      <w:r>
+        <w:rPr>
+          <w:b/>
+          <w:i/>
+          <w:sz w:val="20"/>
+          <w:szCs w:val="20"/>
+        </w:rPr>
+        <w:t>ps1$Survived == T) #136</w:t>
       </w:r>
     </w:p>
     <w:p>
@@ -8173,21 +8484,12 @@
           <w:right w:val="single" w:sz="4" w:space="4" w:color="auto"/>
         </w:pBdr>
         <w:rPr>
-          <w:rFonts w:cs="Arial"/>
-          <w:i/>
-          <w:sz w:val="20"/>
-          <w:szCs w:val="20"/>
-        </w:rPr>
-      </w:pPr>
-      <w:r>
-        <w:rPr>
-          <w:rFonts w:cs="Arial"/>
-          <w:i/>
-          <w:sz w:val="20"/>
-          <w:szCs w:val="20"/>
-        </w:rPr>
-        <w:t>_______________________________________________________________________________</w:t>
-      </w:r>
+          <w:b/>
+          <w:i/>
+          <w:sz w:val="20"/>
+          <w:szCs w:val="20"/>
+        </w:rPr>
+      </w:pPr>
     </w:p>
     <w:p>
       <w:pPr>
@@ -8198,20 +8500,318 @@
           <w:right w:val="single" w:sz="4" w:space="4" w:color="auto"/>
         </w:pBdr>
         <w:rPr>
-          <w:rFonts w:cs="Arial"/>
-          <w:i/>
-          <w:sz w:val="20"/>
-          <w:szCs w:val="20"/>
-        </w:rPr>
-      </w:pPr>
-      <w:r>
-        <w:rPr>
-          <w:rFonts w:cs="Arial"/>
-          <w:i/>
-          <w:sz w:val="20"/>
-          <w:szCs w:val="20"/>
-        </w:rPr>
-        <w:t>_______________________________________________________________________________</w:t>
+          <w:b/>
+          <w:i/>
+          <w:sz w:val="20"/>
+          <w:szCs w:val="20"/>
+        </w:rPr>
+      </w:pPr>
+      <w:r>
+        <w:rPr>
+          <w:b/>
+          <w:i/>
+          <w:sz w:val="20"/>
+          <w:szCs w:val="20"/>
+        </w:rPr>
+        <w:t>#</w:t>
+      </w:r>
+      <w:r>
+        <w:rPr>
+          <w:b/>
+          <w:i/>
+          <w:sz w:val="20"/>
+          <w:szCs w:val="20"/>
+        </w:rPr>
+        <w:t xml:space="preserve">Alternative: </w:t>
+      </w:r>
+      <w:r>
+        <w:rPr>
+          <w:b/>
+          <w:i/>
+          <w:sz w:val="20"/>
+          <w:szCs w:val="20"/>
+        </w:rPr>
+        <w:t xml:space="preserve">Is a/Higher class survivors </w:t>
+      </w:r>
+      <w:proofErr w:type="spellStart"/>
+      <w:r>
+        <w:rPr>
+          <w:b/>
+          <w:i/>
+          <w:sz w:val="20"/>
+          <w:szCs w:val="20"/>
+        </w:rPr>
+        <w:t>greather</w:t>
+      </w:r>
+      <w:proofErr w:type="spellEnd"/>
+      <w:r>
+        <w:rPr>
+          <w:b/>
+          <w:i/>
+          <w:sz w:val="20"/>
+          <w:szCs w:val="20"/>
+        </w:rPr>
+        <w:t xml:space="preserve"> then b/Opposite</w:t>
+      </w:r>
+      <w:r>
+        <w:rPr>
+          <w:b/>
+          <w:i/>
+          <w:sz w:val="20"/>
+          <w:szCs w:val="20"/>
+        </w:rPr>
+        <w:t>?</w:t>
+      </w:r>
+    </w:p>
+    <w:p>
+      <w:pPr>
+        <w:pBdr>
+          <w:top w:val="single" w:sz="4" w:space="1" w:color="auto"/>
+          <w:left w:val="single" w:sz="4" w:space="4" w:color="auto"/>
+          <w:bottom w:val="single" w:sz="4" w:space="1" w:color="auto"/>
+          <w:right w:val="single" w:sz="4" w:space="4" w:color="auto"/>
+        </w:pBdr>
+        <w:rPr>
+          <w:b/>
+          <w:i/>
+          <w:sz w:val="20"/>
+          <w:szCs w:val="20"/>
+        </w:rPr>
+      </w:pPr>
+      <w:proofErr w:type="spellStart"/>
+      <w:proofErr w:type="gramStart"/>
+      <w:r>
+        <w:rPr>
+          <w:b/>
+          <w:i/>
+          <w:sz w:val="20"/>
+          <w:szCs w:val="20"/>
+        </w:rPr>
+        <w:t>t.test</w:t>
+      </w:r>
+      <w:proofErr w:type="spellEnd"/>
+      <w:r>
+        <w:rPr>
+          <w:b/>
+          <w:i/>
+          <w:sz w:val="20"/>
+          <w:szCs w:val="20"/>
+        </w:rPr>
+        <w:t>(</w:t>
+      </w:r>
+      <w:proofErr w:type="gramEnd"/>
+      <w:r>
+        <w:rPr>
+          <w:b/>
+          <w:i/>
+          <w:sz w:val="20"/>
+          <w:szCs w:val="20"/>
+        </w:rPr>
+        <w:t xml:space="preserve">ps1$Survived, ps2$Survived, alternative="greater") #Rejected null hypothesis, 0 is not in </w:t>
+      </w:r>
+      <w:proofErr w:type="spellStart"/>
+      <w:r>
+        <w:rPr>
+          <w:b/>
+          <w:i/>
+          <w:sz w:val="20"/>
+          <w:szCs w:val="20"/>
+        </w:rPr>
+        <w:t>conf</w:t>
+      </w:r>
+      <w:proofErr w:type="spellEnd"/>
+    </w:p>
+    <w:p>
+      <w:pPr>
+        <w:pBdr>
+          <w:top w:val="single" w:sz="4" w:space="1" w:color="auto"/>
+          <w:left w:val="single" w:sz="4" w:space="4" w:color="auto"/>
+          <w:bottom w:val="single" w:sz="4" w:space="1" w:color="auto"/>
+          <w:right w:val="single" w:sz="4" w:space="4" w:color="auto"/>
+        </w:pBdr>
+        <w:rPr>
+          <w:b/>
+          <w:i/>
+          <w:sz w:val="20"/>
+          <w:szCs w:val="20"/>
+        </w:rPr>
+      </w:pPr>
+      <w:proofErr w:type="spellStart"/>
+      <w:proofErr w:type="gramStart"/>
+      <w:r>
+        <w:rPr>
+          <w:b/>
+          <w:i/>
+          <w:sz w:val="20"/>
+          <w:szCs w:val="20"/>
+        </w:rPr>
+        <w:t>t.test</w:t>
+      </w:r>
+      <w:proofErr w:type="spellEnd"/>
+      <w:r>
+        <w:rPr>
+          <w:b/>
+          <w:i/>
+          <w:sz w:val="20"/>
+          <w:szCs w:val="20"/>
+        </w:rPr>
+        <w:t>(</w:t>
+      </w:r>
+      <w:proofErr w:type="gramEnd"/>
+      <w:r>
+        <w:rPr>
+          <w:b/>
+          <w:i/>
+          <w:sz w:val="20"/>
+          <w:szCs w:val="20"/>
+        </w:rPr>
+        <w:t xml:space="preserve">ps1$Survived, ps3$Survived, alternative="greater") #Rejected null hypothesis, 0 is not in </w:t>
+      </w:r>
+      <w:proofErr w:type="spellStart"/>
+      <w:r>
+        <w:rPr>
+          <w:b/>
+          <w:i/>
+          <w:sz w:val="20"/>
+          <w:szCs w:val="20"/>
+        </w:rPr>
+        <w:t>conf</w:t>
+      </w:r>
+      <w:proofErr w:type="spellEnd"/>
+    </w:p>
+    <w:p>
+      <w:pPr>
+        <w:pBdr>
+          <w:top w:val="single" w:sz="4" w:space="1" w:color="auto"/>
+          <w:left w:val="single" w:sz="4" w:space="4" w:color="auto"/>
+          <w:bottom w:val="single" w:sz="4" w:space="1" w:color="auto"/>
+          <w:right w:val="single" w:sz="4" w:space="4" w:color="auto"/>
+        </w:pBdr>
+        <w:rPr>
+          <w:b/>
+          <w:i/>
+          <w:sz w:val="20"/>
+          <w:szCs w:val="20"/>
+        </w:rPr>
+      </w:pPr>
+      <w:proofErr w:type="spellStart"/>
+      <w:proofErr w:type="gramStart"/>
+      <w:r>
+        <w:rPr>
+          <w:b/>
+          <w:i/>
+          <w:sz w:val="20"/>
+          <w:szCs w:val="20"/>
+        </w:rPr>
+        <w:t>t.test</w:t>
+      </w:r>
+      <w:proofErr w:type="spellEnd"/>
+      <w:r>
+        <w:rPr>
+          <w:b/>
+          <w:i/>
+          <w:sz w:val="20"/>
+          <w:szCs w:val="20"/>
+        </w:rPr>
+        <w:t>(</w:t>
+      </w:r>
+      <w:proofErr w:type="gramEnd"/>
+      <w:r>
+        <w:rPr>
+          <w:b/>
+          <w:i/>
+          <w:sz w:val="20"/>
+          <w:szCs w:val="20"/>
+        </w:rPr>
+        <w:t xml:space="preserve">ps2$Survived, ps1$Survived, alternative="greater") #Accepted null hypothesis, 0 is in </w:t>
+      </w:r>
+      <w:proofErr w:type="spellStart"/>
+      <w:r>
+        <w:rPr>
+          <w:b/>
+          <w:i/>
+          <w:sz w:val="20"/>
+          <w:szCs w:val="20"/>
+        </w:rPr>
+        <w:t>conf</w:t>
+      </w:r>
+      <w:proofErr w:type="spellEnd"/>
+    </w:p>
+    <w:p>
+      <w:pPr>
+        <w:pBdr>
+          <w:top w:val="single" w:sz="4" w:space="1" w:color="auto"/>
+          <w:left w:val="single" w:sz="4" w:space="4" w:color="auto"/>
+          <w:bottom w:val="single" w:sz="4" w:space="1" w:color="auto"/>
+          <w:right w:val="single" w:sz="4" w:space="4" w:color="auto"/>
+        </w:pBdr>
+        <w:rPr>
+          <w:rFonts w:cs="Arial"/>
+          <w:i/>
+          <w:sz w:val="20"/>
+          <w:szCs w:val="20"/>
+        </w:rPr>
+      </w:pPr>
+      <w:r>
+        <w:rPr>
+          <w:rFonts w:cs="Arial"/>
+          <w:sz w:val="20"/>
+          <w:szCs w:val="20"/>
+          <w:u w:val="single"/>
+        </w:rPr>
+        <w:t>Answer</w:t>
+      </w:r>
+      <w:r>
+        <w:rPr>
+          <w:rFonts w:cs="Arial"/>
+          <w:sz w:val="20"/>
+          <w:szCs w:val="20"/>
+        </w:rPr>
+        <w:t xml:space="preserve">: </w:t>
+      </w:r>
+      <w:r>
+        <w:rPr>
+          <w:rFonts w:cs="Arial"/>
+          <w:i/>
+          <w:sz w:val="20"/>
+          <w:szCs w:val="20"/>
+        </w:rPr>
+        <w:t xml:space="preserve">[motivate the answer based </w:t>
+      </w:r>
+      <w:bookmarkStart w:id="0" w:name="_GoBack"/>
+      <w:bookmarkEnd w:id="0"/>
+      <w:r>
+        <w:rPr>
+          <w:rFonts w:cs="Arial"/>
+          <w:i/>
+          <w:sz w:val="20"/>
+          <w:szCs w:val="20"/>
+        </w:rPr>
+        <w:t>on values from the R output]</w:t>
+      </w:r>
+    </w:p>
+    <w:p>
+      <w:pPr>
+        <w:pBdr>
+          <w:top w:val="single" w:sz="4" w:space="1" w:color="auto"/>
+          <w:left w:val="single" w:sz="4" w:space="4" w:color="auto"/>
+          <w:bottom w:val="single" w:sz="4" w:space="1" w:color="auto"/>
+          <w:right w:val="single" w:sz="4" w:space="4" w:color="auto"/>
+        </w:pBdr>
+      </w:pPr>
+      <w:r>
+        <w:t>The higher class only haves a better chance of survival two times</w:t>
+      </w:r>
+      <w:r>
+        <w:t xml:space="preserve">, you can see this because the 0 is only </w:t>
+      </w:r>
+      <w:proofErr w:type="spellStart"/>
+      <w:r>
+        <w:t>onces</w:t>
+      </w:r>
+      <w:proofErr w:type="spellEnd"/>
+      <w:r>
+        <w:t xml:space="preserve"> in the confidence range. And two times the 0 is not in the confidence range.</w:t>
       </w:r>
     </w:p>
     <w:p>
@@ -9767,7 +10367,6 @@
   <w:style w:type="character" w:default="1" w:styleId="DefaultParagraphFont">
     <w:name w:val="Default Paragraph Font"/>
     <w:uiPriority w:val="1"/>
-    <w:semiHidden/>
     <w:unhideWhenUsed/>
   </w:style>
   <w:style w:type="table" w:default="1" w:styleId="TableNormal">
@@ -10152,7 +10751,6 @@
   <w:style w:type="character" w:default="1" w:styleId="DefaultParagraphFont">
     <w:name w:val="Default Paragraph Font"/>
     <w:uiPriority w:val="1"/>
-    <w:semiHidden/>
     <w:unhideWhenUsed/>
   </w:style>
   <w:style w:type="table" w:default="1" w:styleId="TableNormal">

</xml_diff>

<commit_message>
Added math scores and worked on case
</commit_message>
<xml_diff>
--- a/statistics/case/Case study.docx
+++ b/statistics/case/Case study.docx
@@ -8014,14 +8014,7 @@
           <w:sz w:val="20"/>
           <w:szCs w:val="20"/>
         </w:rPr>
-        <w:t>, so we accept the null hypothesis</w:t>
-      </w:r>
-      <w:r>
-        <w:rPr>
-          <w:sz w:val="20"/>
-          <w:szCs w:val="20"/>
-        </w:rPr>
-        <w:t>.</w:t>
+        <w:t>, so we accept the null hypothesis.</w:t>
       </w:r>
     </w:p>
     <w:p>
@@ -8776,18 +8769,7 @@
           <w:sz w:val="20"/>
           <w:szCs w:val="20"/>
         </w:rPr>
-        <w:t xml:space="preserve">[motivate the answer based </w:t>
-      </w:r>
-      <w:bookmarkStart w:id="0" w:name="_GoBack"/>
-      <w:bookmarkEnd w:id="0"/>
-      <w:r>
-        <w:rPr>
-          <w:rFonts w:cs="Arial"/>
-          <w:i/>
-          <w:sz w:val="20"/>
-          <w:szCs w:val="20"/>
-        </w:rPr>
-        <w:t>on values from the R output]</w:t>
+        <w:t>[motivate the answer based on values from the R output]</w:t>
       </w:r>
     </w:p>
     <w:p>
@@ -8983,6 +8965,55 @@
           <w:szCs w:val="20"/>
         </w:rPr>
       </w:pPr>
+      <w:r>
+        <w:rPr>
+          <w:noProof/>
+          <w:sz w:val="20"/>
+          <w:szCs w:val="20"/>
+          <w:lang w:val="nl-NL" w:eastAsia="nl-NL"/>
+        </w:rPr>
+        <w:drawing>
+          <wp:inline distT="0" distB="0" distL="0" distR="0" wp14:anchorId="0818E6BA" wp14:editId="3E581E93">
+            <wp:extent cx="4466555" cy="5417820"/>
+            <wp:effectExtent l="0" t="0" r="0" b="0"/>
+            <wp:docPr id="7" name="Picture 7"/>
+            <wp:cNvGraphicFramePr>
+              <a:graphicFrameLocks xmlns:a="http://schemas.openxmlformats.org/drawingml/2006/main" noChangeAspect="1"/>
+            </wp:cNvGraphicFramePr>
+            <a:graphic xmlns:a="http://schemas.openxmlformats.org/drawingml/2006/main">
+              <a:graphicData uri="http://schemas.openxmlformats.org/drawingml/2006/picture">
+                <pic:pic xmlns:pic="http://schemas.openxmlformats.org/drawingml/2006/picture">
+                  <pic:nvPicPr>
+                    <pic:cNvPr id="0" name="f1.png"/>
+                    <pic:cNvPicPr/>
+                  </pic:nvPicPr>
+                  <pic:blipFill>
+                    <a:blip r:embed="rId13">
+                      <a:extLst>
+                        <a:ext uri="{28A0092B-C50C-407E-A947-70E740481C1C}">
+                          <a14:useLocalDpi xmlns:a14="http://schemas.microsoft.com/office/drawing/2010/main" val="0"/>
+                        </a:ext>
+                      </a:extLst>
+                    </a:blip>
+                    <a:stretch>
+                      <a:fillRect/>
+                    </a:stretch>
+                  </pic:blipFill>
+                  <pic:spPr>
+                    <a:xfrm>
+                      <a:off x="0" y="0"/>
+                      <a:ext cx="4467367" cy="5418804"/>
+                    </a:xfrm>
+                    <a:prstGeom prst="rect">
+                      <a:avLst/>
+                    </a:prstGeom>
+                  </pic:spPr>
+                </pic:pic>
+              </a:graphicData>
+            </a:graphic>
+          </wp:inline>
+        </w:drawing>
+      </w:r>
     </w:p>
     <w:p>
       <w:pPr>
@@ -8993,53 +9024,664 @@
           <w:right w:val="single" w:sz="4" w:space="4" w:color="auto"/>
         </w:pBdr>
         <w:rPr>
-          <w:i/>
-          <w:sz w:val="20"/>
-          <w:szCs w:val="20"/>
-        </w:rPr>
-      </w:pPr>
-      <w:r>
-        <w:rPr>
-          <w:i/>
+          <w:sz w:val="20"/>
+          <w:szCs w:val="20"/>
+        </w:rPr>
+      </w:pPr>
+      <w:r>
+        <w:rPr>
+          <w:sz w:val="20"/>
+          <w:szCs w:val="20"/>
+        </w:rPr>
+        <w:lastRenderedPageBreak/>
+        <w:br/>
+      </w:r>
+      <w:r>
+        <w:rPr>
+          <w:sz w:val="20"/>
+          <w:szCs w:val="20"/>
+        </w:rPr>
+        <w:t xml:space="preserve"> </w:t>
+      </w:r>
+      <w:r>
+        <w:rPr>
           <w:sz w:val="20"/>
           <w:szCs w:val="20"/>
         </w:rPr>
         <w:t>[</w:t>
       </w:r>
+      <w:r>
+        <w:rPr>
+          <w:sz w:val="20"/>
+          <w:szCs w:val="20"/>
+        </w:rPr>
+        <w:t>2p</w:t>
+      </w:r>
+      <w:r>
+        <w:rPr>
+          <w:sz w:val="20"/>
+          <w:szCs w:val="20"/>
+        </w:rPr>
+        <w:t xml:space="preserve">] </w:t>
+      </w:r>
+      <w:r>
+        <w:rPr>
+          <w:sz w:val="20"/>
+          <w:szCs w:val="20"/>
+        </w:rPr>
+        <w:t>Summary of the model:</w:t>
+      </w:r>
+    </w:p>
+    <w:p>
+      <w:pPr>
+        <w:pStyle w:val="HTMLPreformatted"/>
+        <w:shd w:val="clear" w:color="auto" w:fill="FFFFFF"/>
+        <w:wordWrap w:val="0"/>
+        <w:spacing w:line="173" w:lineRule="atLeast"/>
+        <w:rPr>
+          <w:rFonts w:ascii="Lucida Console" w:hAnsi="Lucida Console"/>
+          <w:b/>
+          <w:color w:val="000000"/>
+          <w:lang w:val="en-US"/>
+        </w:rPr>
+      </w:pPr>
+      <w:r>
+        <w:rPr>
+          <w:rFonts w:ascii="Lucida Console" w:hAnsi="Lucida Console"/>
+          <w:b/>
+          <w:color w:val="000000"/>
+          <w:lang w:val="en-US"/>
+        </w:rPr>
+        <w:t>Call:</w:t>
+      </w:r>
+    </w:p>
+    <w:p>
+      <w:pPr>
+        <w:pStyle w:val="HTMLPreformatted"/>
+        <w:shd w:val="clear" w:color="auto" w:fill="FFFFFF"/>
+        <w:wordWrap w:val="0"/>
+        <w:spacing w:line="173" w:lineRule="atLeast"/>
+        <w:rPr>
+          <w:rFonts w:ascii="Lucida Console" w:hAnsi="Lucida Console"/>
+          <w:b/>
+          <w:color w:val="000000"/>
+          <w:lang w:val="en-US"/>
+        </w:rPr>
+      </w:pPr>
       <w:proofErr w:type="gramStart"/>
       <w:r>
         <w:rPr>
-          <w:i/>
-          <w:sz w:val="20"/>
-          <w:szCs w:val="20"/>
-        </w:rPr>
-        <w:t>copy</w:t>
+          <w:rFonts w:ascii="Lucida Console" w:hAnsi="Lucida Console"/>
+          <w:b/>
+          <w:color w:val="000000"/>
+          <w:lang w:val="en-US"/>
+        </w:rPr>
+        <w:t>lm(</w:t>
       </w:r>
       <w:proofErr w:type="gramEnd"/>
       <w:r>
         <w:rPr>
-          <w:i/>
-          <w:sz w:val="20"/>
-          <w:szCs w:val="20"/>
-        </w:rPr>
-        <w:t xml:space="preserve"> and paste here the </w:t>
-      </w:r>
-      <w:r>
-        <w:rPr>
-          <w:b/>
-          <w:i/>
-          <w:sz w:val="20"/>
-          <w:szCs w:val="20"/>
-        </w:rPr>
-        <w:t>plot</w:t>
-      </w:r>
-      <w:r>
-        <w:rPr>
-          <w:i/>
-          <w:sz w:val="20"/>
-          <w:szCs w:val="20"/>
-        </w:rPr>
-        <w:t xml:space="preserve"> with the points and the line obtained from the regression model]</w:t>
+          <w:rFonts w:ascii="Lucida Console" w:hAnsi="Lucida Console"/>
+          <w:b/>
+          <w:color w:val="000000"/>
+          <w:lang w:val="en-US"/>
+        </w:rPr>
+        <w:t>formula = ages ~ fares)</w:t>
+      </w:r>
+    </w:p>
+    <w:p>
+      <w:pPr>
+        <w:pStyle w:val="HTMLPreformatted"/>
+        <w:shd w:val="clear" w:color="auto" w:fill="FFFFFF"/>
+        <w:wordWrap w:val="0"/>
+        <w:spacing w:line="173" w:lineRule="atLeast"/>
+        <w:rPr>
+          <w:rFonts w:ascii="Lucida Console" w:hAnsi="Lucida Console"/>
+          <w:b/>
+          <w:color w:val="000000"/>
+          <w:lang w:val="en-US"/>
+        </w:rPr>
+      </w:pPr>
+    </w:p>
+    <w:p>
+      <w:pPr>
+        <w:pStyle w:val="HTMLPreformatted"/>
+        <w:shd w:val="clear" w:color="auto" w:fill="FFFFFF"/>
+        <w:wordWrap w:val="0"/>
+        <w:spacing w:line="173" w:lineRule="atLeast"/>
+        <w:rPr>
+          <w:rFonts w:ascii="Lucida Console" w:hAnsi="Lucida Console"/>
+          <w:b/>
+          <w:color w:val="000000"/>
+          <w:lang w:val="en-US"/>
+        </w:rPr>
+      </w:pPr>
+      <w:r>
+        <w:rPr>
+          <w:rFonts w:ascii="Lucida Console" w:hAnsi="Lucida Console"/>
+          <w:b/>
+          <w:color w:val="000000"/>
+          <w:lang w:val="en-US"/>
+        </w:rPr>
+        <w:t>Residuals:</w:t>
+      </w:r>
+    </w:p>
+    <w:p>
+      <w:pPr>
+        <w:pStyle w:val="HTMLPreformatted"/>
+        <w:shd w:val="clear" w:color="auto" w:fill="FFFFFF"/>
+        <w:wordWrap w:val="0"/>
+        <w:spacing w:line="173" w:lineRule="atLeast"/>
+        <w:rPr>
+          <w:rFonts w:ascii="Lucida Console" w:hAnsi="Lucida Console"/>
+          <w:b/>
+          <w:color w:val="000000"/>
+          <w:lang w:val="en-US"/>
+        </w:rPr>
+      </w:pPr>
+      <w:r>
+        <w:rPr>
+          <w:rFonts w:ascii="Lucida Console" w:hAnsi="Lucida Console"/>
+          <w:b/>
+          <w:color w:val="000000"/>
+          <w:lang w:val="en-US"/>
+        </w:rPr>
+        <w:t xml:space="preserve">    Min      </w:t>
+      </w:r>
+      <w:proofErr w:type="gramStart"/>
+      <w:r>
+        <w:rPr>
+          <w:rFonts w:ascii="Lucida Console" w:hAnsi="Lucida Console"/>
+          <w:b/>
+          <w:color w:val="000000"/>
+          <w:lang w:val="en-US"/>
+        </w:rPr>
+        <w:t>1Q  Median</w:t>
+      </w:r>
+      <w:proofErr w:type="gramEnd"/>
+      <w:r>
+        <w:rPr>
+          <w:rFonts w:ascii="Lucida Console" w:hAnsi="Lucida Console"/>
+          <w:b/>
+          <w:color w:val="000000"/>
+          <w:lang w:val="en-US"/>
+        </w:rPr>
+        <w:t xml:space="preserve">      3Q     Max </w:t>
+      </w:r>
+    </w:p>
+    <w:p>
+      <w:pPr>
+        <w:pStyle w:val="HTMLPreformatted"/>
+        <w:shd w:val="clear" w:color="auto" w:fill="FFFFFF"/>
+        <w:wordWrap w:val="0"/>
+        <w:spacing w:line="173" w:lineRule="atLeast"/>
+        <w:rPr>
+          <w:rFonts w:ascii="Lucida Console" w:hAnsi="Lucida Console"/>
+          <w:b/>
+          <w:color w:val="000000"/>
+          <w:lang w:val="en-US"/>
+        </w:rPr>
+      </w:pPr>
+      <w:r>
+        <w:rPr>
+          <w:rFonts w:ascii="Lucida Console" w:hAnsi="Lucida Console"/>
+          <w:b/>
+          <w:color w:val="000000"/>
+          <w:lang w:val="en-US"/>
+        </w:rPr>
+        <w:t>-</w:t>
+      </w:r>
+      <w:proofErr w:type="gramStart"/>
+      <w:r>
+        <w:rPr>
+          <w:rFonts w:ascii="Lucida Console" w:hAnsi="Lucida Console"/>
+          <w:b/>
+          <w:color w:val="000000"/>
+          <w:lang w:val="en-US"/>
+        </w:rPr>
+        <w:t>31.861  -</w:t>
+      </w:r>
+      <w:proofErr w:type="gramEnd"/>
+      <w:r>
+        <w:rPr>
+          <w:rFonts w:ascii="Lucida Console" w:hAnsi="Lucida Console"/>
+          <w:b/>
+          <w:color w:val="000000"/>
+          <w:lang w:val="en-US"/>
+        </w:rPr>
+        <w:t xml:space="preserve">9.024  -1.134   8.019  50.425 </w:t>
+      </w:r>
+    </w:p>
+    <w:p>
+      <w:pPr>
+        <w:pStyle w:val="HTMLPreformatted"/>
+        <w:shd w:val="clear" w:color="auto" w:fill="FFFFFF"/>
+        <w:wordWrap w:val="0"/>
+        <w:spacing w:line="173" w:lineRule="atLeast"/>
+        <w:rPr>
+          <w:rFonts w:ascii="Lucida Console" w:hAnsi="Lucida Console"/>
+          <w:b/>
+          <w:color w:val="000000"/>
+          <w:lang w:val="en-US"/>
+        </w:rPr>
+      </w:pPr>
+    </w:p>
+    <w:p>
+      <w:pPr>
+        <w:pStyle w:val="HTMLPreformatted"/>
+        <w:shd w:val="clear" w:color="auto" w:fill="FFFFFF"/>
+        <w:wordWrap w:val="0"/>
+        <w:spacing w:line="173" w:lineRule="atLeast"/>
+        <w:rPr>
+          <w:rFonts w:ascii="Lucida Console" w:hAnsi="Lucida Console"/>
+          <w:b/>
+          <w:color w:val="000000"/>
+          <w:lang w:val="en-US"/>
+        </w:rPr>
+      </w:pPr>
+      <w:r>
+        <w:rPr>
+          <w:rFonts w:ascii="Lucida Console" w:hAnsi="Lucida Console"/>
+          <w:b/>
+          <w:color w:val="000000"/>
+          <w:lang w:val="en-US"/>
+        </w:rPr>
+        <w:t>Coefficients:</w:t>
+      </w:r>
+    </w:p>
+    <w:p>
+      <w:pPr>
+        <w:pStyle w:val="HTMLPreformatted"/>
+        <w:shd w:val="clear" w:color="auto" w:fill="FFFFFF"/>
+        <w:wordWrap w:val="0"/>
+        <w:spacing w:line="173" w:lineRule="atLeast"/>
+        <w:rPr>
+          <w:rFonts w:ascii="Lucida Console" w:hAnsi="Lucida Console"/>
+          <w:b/>
+          <w:color w:val="000000"/>
+          <w:lang w:val="en-US"/>
+        </w:rPr>
+      </w:pPr>
+      <w:r>
+        <w:rPr>
+          <w:rFonts w:ascii="Lucida Console" w:hAnsi="Lucida Console"/>
+          <w:b/>
+          <w:color w:val="000000"/>
+          <w:lang w:val="en-US"/>
+        </w:rPr>
+        <w:t xml:space="preserve">            Estimate Std. Error t value </w:t>
+      </w:r>
+      <w:proofErr w:type="spellStart"/>
+      <w:proofErr w:type="gramStart"/>
+      <w:r>
+        <w:rPr>
+          <w:rFonts w:ascii="Lucida Console" w:hAnsi="Lucida Console"/>
+          <w:b/>
+          <w:color w:val="000000"/>
+          <w:lang w:val="en-US"/>
+        </w:rPr>
+        <w:t>Pr</w:t>
+      </w:r>
+      <w:proofErr w:type="spellEnd"/>
+      <w:r>
+        <w:rPr>
+          <w:rFonts w:ascii="Lucida Console" w:hAnsi="Lucida Console"/>
+          <w:b/>
+          <w:color w:val="000000"/>
+          <w:lang w:val="en-US"/>
+        </w:rPr>
+        <w:t>(</w:t>
+      </w:r>
+      <w:proofErr w:type="gramEnd"/>
+      <w:r>
+        <w:rPr>
+          <w:rFonts w:ascii="Lucida Console" w:hAnsi="Lucida Console"/>
+          <w:b/>
+          <w:color w:val="000000"/>
+          <w:lang w:val="en-US"/>
+        </w:rPr>
+        <w:t xml:space="preserve">&gt;|t|)    </w:t>
+      </w:r>
+    </w:p>
+    <w:p>
+      <w:pPr>
+        <w:pStyle w:val="HTMLPreformatted"/>
+        <w:shd w:val="clear" w:color="auto" w:fill="FFFFFF"/>
+        <w:wordWrap w:val="0"/>
+        <w:spacing w:line="173" w:lineRule="atLeast"/>
+        <w:rPr>
+          <w:rFonts w:ascii="Lucida Console" w:hAnsi="Lucida Console"/>
+          <w:b/>
+          <w:color w:val="000000"/>
+          <w:lang w:val="en-US"/>
+        </w:rPr>
+      </w:pPr>
+      <w:r>
+        <w:rPr>
+          <w:rFonts w:ascii="Lucida Console" w:hAnsi="Lucida Console"/>
+          <w:b/>
+          <w:color w:val="000000"/>
+          <w:lang w:val="en-US"/>
+        </w:rPr>
+        <w:t xml:space="preserve">(Intercept) 28.78420    </w:t>
+      </w:r>
+      <w:proofErr w:type="gramStart"/>
+      <w:r>
+        <w:rPr>
+          <w:rFonts w:ascii="Lucida Console" w:hAnsi="Lucida Console"/>
+          <w:b/>
+          <w:color w:val="000000"/>
+          <w:lang w:val="en-US"/>
+        </w:rPr>
+        <w:t>0.64765  44.444</w:t>
+      </w:r>
+      <w:proofErr w:type="gramEnd"/>
+      <w:r>
+        <w:rPr>
+          <w:rFonts w:ascii="Lucida Console" w:hAnsi="Lucida Console"/>
+          <w:b/>
+          <w:color w:val="000000"/>
+          <w:lang w:val="en-US"/>
+        </w:rPr>
+        <w:t xml:space="preserve">   &lt;2e-16 ***</w:t>
+      </w:r>
+    </w:p>
+    <w:p>
+      <w:pPr>
+        <w:pStyle w:val="HTMLPreformatted"/>
+        <w:shd w:val="clear" w:color="auto" w:fill="FFFFFF"/>
+        <w:wordWrap w:val="0"/>
+        <w:spacing w:line="173" w:lineRule="atLeast"/>
+        <w:rPr>
+          <w:rFonts w:ascii="Lucida Console" w:hAnsi="Lucida Console"/>
+          <w:b/>
+          <w:color w:val="000000"/>
+          <w:lang w:val="en-US"/>
+        </w:rPr>
+      </w:pPr>
+      <w:proofErr w:type="gramStart"/>
+      <w:r>
+        <w:rPr>
+          <w:rFonts w:ascii="Lucida Console" w:hAnsi="Lucida Console"/>
+          <w:b/>
+          <w:color w:val="000000"/>
+          <w:lang w:val="en-US"/>
+        </w:rPr>
+        <w:t>fares</w:t>
+      </w:r>
+      <w:proofErr w:type="gramEnd"/>
+      <w:r>
+        <w:rPr>
+          <w:rFonts w:ascii="Lucida Console" w:hAnsi="Lucida Console"/>
+          <w:b/>
+          <w:color w:val="000000"/>
+          <w:lang w:val="en-US"/>
+        </w:rPr>
+        <w:t xml:space="preserve">        0.02637    0.01024   2.575   0.0102 *  </w:t>
+      </w:r>
+    </w:p>
+    <w:p>
+      <w:pPr>
+        <w:pStyle w:val="HTMLPreformatted"/>
+        <w:shd w:val="clear" w:color="auto" w:fill="FFFFFF"/>
+        <w:wordWrap w:val="0"/>
+        <w:spacing w:line="173" w:lineRule="atLeast"/>
+        <w:rPr>
+          <w:rFonts w:ascii="Lucida Console" w:hAnsi="Lucida Console"/>
+          <w:b/>
+          <w:color w:val="000000"/>
+          <w:lang w:val="en-US"/>
+        </w:rPr>
+      </w:pPr>
+      <w:r>
+        <w:rPr>
+          <w:rFonts w:ascii="Lucida Console" w:hAnsi="Lucida Console"/>
+          <w:b/>
+          <w:color w:val="000000"/>
+          <w:lang w:val="en-US"/>
+        </w:rPr>
+        <w:t>---</w:t>
+      </w:r>
+    </w:p>
+    <w:p>
+      <w:pPr>
+        <w:pStyle w:val="HTMLPreformatted"/>
+        <w:shd w:val="clear" w:color="auto" w:fill="FFFFFF"/>
+        <w:wordWrap w:val="0"/>
+        <w:spacing w:line="173" w:lineRule="atLeast"/>
+        <w:rPr>
+          <w:rFonts w:ascii="Lucida Console" w:hAnsi="Lucida Console"/>
+          <w:b/>
+          <w:color w:val="000000"/>
+          <w:lang w:val="en-US"/>
+        </w:rPr>
+      </w:pPr>
+      <w:proofErr w:type="spellStart"/>
+      <w:proofErr w:type="gramStart"/>
+      <w:r>
+        <w:rPr>
+          <w:rFonts w:ascii="Lucida Console" w:hAnsi="Lucida Console"/>
+          <w:b/>
+          <w:color w:val="000000"/>
+          <w:lang w:val="en-US"/>
+        </w:rPr>
+        <w:t>Signif</w:t>
+      </w:r>
+      <w:proofErr w:type="spellEnd"/>
+      <w:r>
+        <w:rPr>
+          <w:rFonts w:ascii="Lucida Console" w:hAnsi="Lucida Console"/>
+          <w:b/>
+          <w:color w:val="000000"/>
+          <w:lang w:val="en-US"/>
+        </w:rPr>
+        <w:t>.</w:t>
+      </w:r>
+      <w:proofErr w:type="gramEnd"/>
+      <w:r>
+        <w:rPr>
+          <w:rFonts w:ascii="Lucida Console" w:hAnsi="Lucida Console"/>
+          <w:b/>
+          <w:color w:val="000000"/>
+          <w:lang w:val="en-US"/>
+        </w:rPr>
+        <w:t xml:space="preserve"> </w:t>
+      </w:r>
+      <w:proofErr w:type="gramStart"/>
+      <w:r>
+        <w:rPr>
+          <w:rFonts w:ascii="Lucida Console" w:hAnsi="Lucida Console"/>
+          <w:b/>
+          <w:color w:val="000000"/>
+          <w:lang w:val="en-US"/>
+        </w:rPr>
+        <w:t>codes</w:t>
+      </w:r>
+      <w:proofErr w:type="gramEnd"/>
+      <w:r>
+        <w:rPr>
+          <w:rFonts w:ascii="Lucida Console" w:hAnsi="Lucida Console"/>
+          <w:b/>
+          <w:color w:val="000000"/>
+          <w:lang w:val="en-US"/>
+        </w:rPr>
+        <w:t xml:space="preserve">:  0 ‘***’ 0.001 ‘**’ 0.01 ‘*’ 0.05 ‘.’ 0.1 </w:t>
+      </w:r>
+      <w:proofErr w:type="gramStart"/>
+      <w:r>
+        <w:rPr>
+          <w:rFonts w:ascii="Lucida Console" w:hAnsi="Lucida Console"/>
+          <w:b/>
+          <w:color w:val="000000"/>
+          <w:lang w:val="en-US"/>
+        </w:rPr>
+        <w:t>‘ ’</w:t>
+      </w:r>
+      <w:proofErr w:type="gramEnd"/>
+      <w:r>
+        <w:rPr>
+          <w:rFonts w:ascii="Lucida Console" w:hAnsi="Lucida Console"/>
+          <w:b/>
+          <w:color w:val="000000"/>
+          <w:lang w:val="en-US"/>
+        </w:rPr>
+        <w:t xml:space="preserve"> 1</w:t>
+      </w:r>
+    </w:p>
+    <w:p>
+      <w:pPr>
+        <w:pStyle w:val="HTMLPreformatted"/>
+        <w:shd w:val="clear" w:color="auto" w:fill="FFFFFF"/>
+        <w:wordWrap w:val="0"/>
+        <w:spacing w:line="173" w:lineRule="atLeast"/>
+        <w:rPr>
+          <w:rFonts w:ascii="Lucida Console" w:hAnsi="Lucida Console"/>
+          <w:b/>
+          <w:color w:val="000000"/>
+          <w:lang w:val="en-US"/>
+        </w:rPr>
+      </w:pPr>
+    </w:p>
+    <w:p>
+      <w:pPr>
+        <w:pStyle w:val="HTMLPreformatted"/>
+        <w:shd w:val="clear" w:color="auto" w:fill="FFFFFF"/>
+        <w:wordWrap w:val="0"/>
+        <w:spacing w:line="173" w:lineRule="atLeast"/>
+        <w:rPr>
+          <w:rFonts w:ascii="Lucida Console" w:hAnsi="Lucida Console"/>
+          <w:b/>
+          <w:color w:val="000000"/>
+          <w:lang w:val="en-US"/>
+        </w:rPr>
+      </w:pPr>
+      <w:r>
+        <w:rPr>
+          <w:rFonts w:ascii="Lucida Console" w:hAnsi="Lucida Console"/>
+          <w:b/>
+          <w:color w:val="000000"/>
+          <w:lang w:val="en-US"/>
+        </w:rPr>
+        <w:t>Residual standard error: 14.47 on 712 degrees of freedom</w:t>
+      </w:r>
+    </w:p>
+    <w:p>
+      <w:pPr>
+        <w:pStyle w:val="HTMLPreformatted"/>
+        <w:shd w:val="clear" w:color="auto" w:fill="FFFFFF"/>
+        <w:wordWrap w:val="0"/>
+        <w:spacing w:line="173" w:lineRule="atLeast"/>
+        <w:rPr>
+          <w:rFonts w:ascii="Lucida Console" w:hAnsi="Lucida Console"/>
+          <w:b/>
+          <w:color w:val="000000"/>
+          <w:lang w:val="en-US"/>
+        </w:rPr>
+      </w:pPr>
+      <w:r>
+        <w:rPr>
+          <w:rFonts w:ascii="Lucida Console" w:hAnsi="Lucida Console"/>
+          <w:b/>
+          <w:color w:val="000000"/>
+          <w:lang w:val="en-US"/>
+        </w:rPr>
+        <w:t xml:space="preserve">  (177 observations deleted due to </w:t>
+      </w:r>
+      <w:proofErr w:type="spellStart"/>
+      <w:r>
+        <w:rPr>
+          <w:rFonts w:ascii="Lucida Console" w:hAnsi="Lucida Console"/>
+          <w:b/>
+          <w:color w:val="000000"/>
+          <w:lang w:val="en-US"/>
+        </w:rPr>
+        <w:t>missingness</w:t>
+      </w:r>
+      <w:proofErr w:type="spellEnd"/>
+      <w:r>
+        <w:rPr>
+          <w:rFonts w:ascii="Lucida Console" w:hAnsi="Lucida Console"/>
+          <w:b/>
+          <w:color w:val="000000"/>
+          <w:lang w:val="en-US"/>
+        </w:rPr>
+        <w:t>)</w:t>
+      </w:r>
+    </w:p>
+    <w:p>
+      <w:pPr>
+        <w:pStyle w:val="HTMLPreformatted"/>
+        <w:shd w:val="clear" w:color="auto" w:fill="FFFFFF"/>
+        <w:wordWrap w:val="0"/>
+        <w:spacing w:line="173" w:lineRule="atLeast"/>
+        <w:rPr>
+          <w:rFonts w:ascii="Lucida Console" w:hAnsi="Lucida Console"/>
+          <w:b/>
+          <w:color w:val="000000"/>
+          <w:lang w:val="en-US"/>
+        </w:rPr>
+      </w:pPr>
+      <w:r>
+        <w:rPr>
+          <w:rFonts w:ascii="Lucida Console" w:hAnsi="Lucida Console"/>
+          <w:b/>
+          <w:color w:val="000000"/>
+          <w:lang w:val="en-US"/>
+        </w:rPr>
+        <w:t>Multiple R-squared:  0.009229,</w:t>
+      </w:r>
+      <w:r>
+        <w:rPr>
+          <w:rFonts w:ascii="Lucida Console" w:hAnsi="Lucida Console"/>
+          <w:b/>
+          <w:color w:val="000000"/>
+          <w:lang w:val="en-US"/>
+        </w:rPr>
+        <w:tab/>
+        <w:t xml:space="preserve">Adjusted R-squared:  0.007837 </w:t>
+      </w:r>
+    </w:p>
+    <w:p>
+      <w:pPr>
+        <w:pStyle w:val="HTMLPreformatted"/>
+        <w:shd w:val="clear" w:color="auto" w:fill="FFFFFF"/>
+        <w:wordWrap w:val="0"/>
+        <w:spacing w:line="173" w:lineRule="atLeast"/>
+        <w:rPr>
+          <w:rFonts w:ascii="Lucida Console" w:hAnsi="Lucida Console"/>
+          <w:b/>
+          <w:color w:val="000000"/>
+          <w:lang w:val="en-US"/>
+        </w:rPr>
+      </w:pPr>
+      <w:r>
+        <w:rPr>
+          <w:rFonts w:ascii="Lucida Console" w:hAnsi="Lucida Console"/>
+          <w:b/>
+          <w:color w:val="000000"/>
+          <w:lang w:val="en-US"/>
+        </w:rPr>
+        <w:t>F-statistic: 6.632 on 1 and 712 DF</w:t>
+      </w:r>
+      <w:proofErr w:type="gramStart"/>
+      <w:r>
+        <w:rPr>
+          <w:rFonts w:ascii="Lucida Console" w:hAnsi="Lucida Console"/>
+          <w:b/>
+          <w:color w:val="000000"/>
+          <w:lang w:val="en-US"/>
+        </w:rPr>
+        <w:t>,  p</w:t>
+      </w:r>
+      <w:proofErr w:type="gramEnd"/>
+      <w:r>
+        <w:rPr>
+          <w:rFonts w:ascii="Lucida Console" w:hAnsi="Lucida Console"/>
+          <w:b/>
+          <w:color w:val="000000"/>
+          <w:lang w:val="en-US"/>
+        </w:rPr>
+        <w:t>-value: 0.01022</w:t>
       </w:r>
     </w:p>
     <w:p>
@@ -9053,6 +9695,7 @@
         <w:rPr>
           <w:sz w:val="20"/>
           <w:szCs w:val="20"/>
+          <w:lang w:val="en-US"/>
         </w:rPr>
       </w:pPr>
     </w:p>
@@ -9065,6 +9708,7 @@
           <w:right w:val="single" w:sz="4" w:space="4" w:color="auto"/>
         </w:pBdr>
         <w:rPr>
+          <w:rFonts w:cs="Arial"/>
           <w:sz w:val="20"/>
           <w:szCs w:val="20"/>
         </w:rPr>
@@ -9081,7 +9725,7 @@
           <w:sz w:val="20"/>
           <w:szCs w:val="20"/>
         </w:rPr>
-        <w:t>2p</w:t>
+        <w:t>1p</w:t>
       </w:r>
       <w:r>
         <w:rPr>
@@ -9092,10 +9736,120 @@
       </w:r>
       <w:r>
         <w:rPr>
-          <w:sz w:val="20"/>
-          <w:szCs w:val="20"/>
-        </w:rPr>
-        <w:t>Summary of the model:</w:t>
+          <w:rFonts w:cs="Arial"/>
+          <w:sz w:val="20"/>
+          <w:szCs w:val="20"/>
+        </w:rPr>
+        <w:t xml:space="preserve">Value of the intercept of the model: </w:t>
+      </w:r>
+      <w:r>
+        <w:rPr>
+          <w:rFonts w:cs="Arial"/>
+          <w:sz w:val="20"/>
+          <w:szCs w:val="20"/>
+        </w:rPr>
+        <w:tab/>
+      </w:r>
+      <w:r>
+        <w:rPr>
+          <w:rFonts w:cs="Arial"/>
+          <w:sz w:val="20"/>
+          <w:szCs w:val="20"/>
+        </w:rPr>
+        <w:tab/>
+      </w:r>
+      <w:r>
+        <w:rPr>
+          <w:rFonts w:cs="Arial"/>
+          <w:sz w:val="20"/>
+          <w:szCs w:val="20"/>
+        </w:rPr>
+        <w:t>28.78420</w:t>
+      </w:r>
+      <w:r>
+        <w:rPr>
+          <w:rFonts w:cs="Arial"/>
+          <w:sz w:val="20"/>
+          <w:szCs w:val="20"/>
+        </w:rPr>
+        <w:br/>
+      </w:r>
+      <w:r>
+        <w:rPr>
+          <w:rFonts w:cs="Arial"/>
+          <w:sz w:val="20"/>
+          <w:szCs w:val="20"/>
+        </w:rPr>
+        <w:br/>
+      </w:r>
+      <w:r>
+        <w:rPr>
+          <w:sz w:val="20"/>
+          <w:szCs w:val="20"/>
+        </w:rPr>
+        <w:t xml:space="preserve"> </w:t>
+      </w:r>
+      <w:r>
+        <w:rPr>
+          <w:sz w:val="20"/>
+          <w:szCs w:val="20"/>
+        </w:rPr>
+        <w:t>[</w:t>
+      </w:r>
+      <w:r>
+        <w:rPr>
+          <w:sz w:val="20"/>
+          <w:szCs w:val="20"/>
+        </w:rPr>
+        <w:t>1p</w:t>
+      </w:r>
+      <w:r>
+        <w:rPr>
+          <w:sz w:val="20"/>
+          <w:szCs w:val="20"/>
+        </w:rPr>
+        <w:t xml:space="preserve">] </w:t>
+      </w:r>
+      <w:r>
+        <w:rPr>
+          <w:rFonts w:cs="Arial"/>
+          <w:sz w:val="20"/>
+          <w:szCs w:val="20"/>
+        </w:rPr>
+        <w:t xml:space="preserve">Value of the slope of the model: </w:t>
+      </w:r>
+      <w:r>
+        <w:rPr>
+          <w:rFonts w:cs="Arial"/>
+          <w:sz w:val="20"/>
+          <w:szCs w:val="20"/>
+        </w:rPr>
+        <w:tab/>
+      </w:r>
+      <w:r>
+        <w:rPr>
+          <w:rFonts w:cs="Arial"/>
+          <w:sz w:val="20"/>
+          <w:szCs w:val="20"/>
+        </w:rPr>
+        <w:tab/>
+      </w:r>
+      <w:r>
+        <w:rPr>
+          <w:rFonts w:cs="Arial"/>
+          <w:sz w:val="20"/>
+          <w:szCs w:val="20"/>
+        </w:rPr>
+        <w:t>0.02637</w:t>
+      </w:r>
+      <w:r>
+        <w:rPr>
+          <w:rFonts w:cs="Arial"/>
+          <w:sz w:val="20"/>
+          <w:szCs w:val="20"/>
+        </w:rPr>
+        <w:tab/>
+        <w:t xml:space="preserve"> </w:t>
       </w:r>
     </w:p>
     <w:p>
@@ -9107,53 +9861,55 @@
           <w:right w:val="single" w:sz="4" w:space="4" w:color="auto"/>
         </w:pBdr>
         <w:rPr>
-          <w:i/>
-          <w:sz w:val="20"/>
-          <w:szCs w:val="20"/>
-        </w:rPr>
-      </w:pPr>
-      <w:r>
-        <w:rPr>
-          <w:i/>
+          <w:rFonts w:cs="Arial"/>
+          <w:sz w:val="20"/>
+          <w:szCs w:val="20"/>
+        </w:rPr>
+      </w:pPr>
+      <w:r>
+        <w:rPr>
           <w:sz w:val="20"/>
           <w:szCs w:val="20"/>
         </w:rPr>
         <w:t>[</w:t>
       </w:r>
-      <w:proofErr w:type="gramStart"/>
-      <w:r>
-        <w:rPr>
-          <w:i/>
-          <w:sz w:val="20"/>
-          <w:szCs w:val="20"/>
-        </w:rPr>
-        <w:t>put</w:t>
-      </w:r>
-      <w:proofErr w:type="gramEnd"/>
-      <w:r>
-        <w:rPr>
-          <w:i/>
-          <w:sz w:val="20"/>
-          <w:szCs w:val="20"/>
-        </w:rPr>
-        <w:t xml:space="preserve"> here the </w:t>
-      </w:r>
-      <w:r>
-        <w:rPr>
-          <w:b/>
-          <w:i/>
-          <w:sz w:val="20"/>
-          <w:szCs w:val="20"/>
-        </w:rPr>
-        <w:t xml:space="preserve">output </w:t>
-      </w:r>
-      <w:r>
-        <w:rPr>
-          <w:i/>
-          <w:sz w:val="20"/>
-          <w:szCs w:val="20"/>
-        </w:rPr>
-        <w:t>of the regression model summary]</w:t>
+      <w:r>
+        <w:rPr>
+          <w:sz w:val="20"/>
+          <w:szCs w:val="20"/>
+        </w:rPr>
+        <w:t>1p</w:t>
+      </w:r>
+      <w:r>
+        <w:rPr>
+          <w:sz w:val="20"/>
+          <w:szCs w:val="20"/>
+        </w:rPr>
+        <w:t xml:space="preserve">] </w:t>
+      </w:r>
+      <w:r>
+        <w:rPr>
+          <w:rFonts w:cs="Arial"/>
+          <w:sz w:val="20"/>
+          <w:szCs w:val="20"/>
+        </w:rPr>
+        <w:t>Equation of the linear regression model:</w:t>
+      </w:r>
+      <w:r>
+        <w:rPr>
+          <w:rFonts w:cs="Arial"/>
+          <w:sz w:val="20"/>
+          <w:szCs w:val="20"/>
+        </w:rPr>
+        <w:tab/>
+      </w:r>
+      <w:r>
+        <w:rPr>
+          <w:rFonts w:cs="Arial"/>
+          <w:sz w:val="20"/>
+          <w:szCs w:val="20"/>
+        </w:rPr>
+        <w:t>28.78420 + 0.02637 * fare</w:t>
       </w:r>
     </w:p>
     <w:p>
@@ -9165,6 +9921,7 @@
           <w:right w:val="single" w:sz="4" w:space="4" w:color="auto"/>
         </w:pBdr>
         <w:rPr>
+          <w:rFonts w:cs="Arial"/>
           <w:sz w:val="20"/>
           <w:szCs w:val="20"/>
         </w:rPr>
@@ -9180,6 +9937,7 @@
         </w:pBdr>
         <w:rPr>
           <w:rFonts w:cs="Arial"/>
+          <w:i/>
           <w:sz w:val="20"/>
           <w:szCs w:val="20"/>
         </w:rPr>
@@ -9196,7 +9954,7 @@
           <w:sz w:val="20"/>
           <w:szCs w:val="20"/>
         </w:rPr>
-        <w:t>1p</w:t>
+        <w:t>5p</w:t>
       </w:r>
       <w:r>
         <w:rPr>
@@ -9205,77 +9963,71 @@
         </w:rPr>
         <w:t xml:space="preserve">] </w:t>
       </w:r>
-      <w:r>
-        <w:rPr>
-          <w:rFonts w:cs="Arial"/>
-          <w:sz w:val="20"/>
-          <w:szCs w:val="20"/>
-        </w:rPr>
-        <w:t xml:space="preserve">Value of the intercept of the model: </w:t>
-      </w:r>
-      <w:r>
-        <w:rPr>
-          <w:rFonts w:cs="Arial"/>
-          <w:sz w:val="20"/>
-          <w:szCs w:val="20"/>
-        </w:rPr>
-        <w:tab/>
-      </w:r>
-      <w:r>
-        <w:rPr>
-          <w:rFonts w:cs="Arial"/>
-          <w:sz w:val="20"/>
-          <w:szCs w:val="20"/>
-        </w:rPr>
-        <w:tab/>
-      </w:r>
-      <w:r>
-        <w:rPr>
-          <w:rFonts w:cs="Arial"/>
-          <w:sz w:val="20"/>
-          <w:szCs w:val="20"/>
-        </w:rPr>
-        <w:t>_________</w:t>
-      </w:r>
-      <w:r>
-        <w:rPr>
-          <w:rFonts w:cs="Arial"/>
-          <w:sz w:val="20"/>
-          <w:szCs w:val="20"/>
-        </w:rPr>
-        <w:t>____</w:t>
-      </w:r>
-    </w:p>
-    <w:p>
-      <w:pPr>
-        <w:pBdr>
-          <w:top w:val="single" w:sz="4" w:space="1" w:color="auto"/>
-          <w:left w:val="single" w:sz="4" w:space="4" w:color="auto"/>
-          <w:bottom w:val="single" w:sz="4" w:space="1" w:color="auto"/>
-          <w:right w:val="single" w:sz="4" w:space="4" w:color="auto"/>
-        </w:pBdr>
-        <w:rPr>
-          <w:rFonts w:cs="Arial"/>
-          <w:sz w:val="20"/>
-          <w:szCs w:val="20"/>
-        </w:rPr>
-      </w:pPr>
-      <w:r>
-        <w:rPr>
+      <w:proofErr w:type="gramStart"/>
+      <w:r>
+        <w:rPr>
+          <w:rFonts w:cs="Arial"/>
+          <w:sz w:val="20"/>
+          <w:szCs w:val="20"/>
+        </w:rPr>
+        <w:t>From</w:t>
+      </w:r>
+      <w:proofErr w:type="gramEnd"/>
+      <w:r>
+        <w:rPr>
+          <w:rFonts w:cs="Arial"/>
+          <w:sz w:val="20"/>
+          <w:szCs w:val="20"/>
+        </w:rPr>
+        <w:t xml:space="preserve"> the resulting model </w:t>
+      </w:r>
+      <w:r>
+        <w:rPr>
+          <w:rFonts w:cs="Arial"/>
+          <w:sz w:val="20"/>
+          <w:szCs w:val="20"/>
+        </w:rPr>
+        <w:t xml:space="preserve">summary </w:t>
+      </w:r>
+      <w:r>
+        <w:rPr>
+          <w:rFonts w:cs="Arial"/>
+          <w:sz w:val="20"/>
+          <w:szCs w:val="20"/>
+        </w:rPr>
+        <w:t xml:space="preserve">(and looking at the plot), do you think that there is a relationship between Fare and Age? In other words, did you pay consistently less (or more) for your ticket, depending on your age? </w:t>
+      </w:r>
+      <w:r>
+        <w:rPr>
+          <w:rFonts w:cs="Arial"/>
           <w:sz w:val="20"/>
           <w:szCs w:val="20"/>
         </w:rPr>
         <w:t>[</w:t>
       </w:r>
-      <w:r>
-        <w:rPr>
-          <w:sz w:val="20"/>
-          <w:szCs w:val="20"/>
-        </w:rPr>
-        <w:t>1p</w:t>
-      </w:r>
-      <w:r>
-        <w:rPr>
+      <w:proofErr w:type="gramStart"/>
+      <w:r>
+        <w:rPr>
+          <w:rFonts w:cs="Arial"/>
+          <w:i/>
+          <w:sz w:val="20"/>
+          <w:szCs w:val="20"/>
+        </w:rPr>
+        <w:t>motivate</w:t>
+      </w:r>
+      <w:proofErr w:type="gramEnd"/>
+      <w:r>
+        <w:rPr>
+          <w:rFonts w:cs="Arial"/>
+          <w:i/>
+          <w:sz w:val="20"/>
+          <w:szCs w:val="20"/>
+        </w:rPr>
+        <w:t xml:space="preserve"> your answer referring to specific numbers/features of the summary/plot</w:t>
+      </w:r>
+      <w:r>
+        <w:rPr>
+          <w:rFonts w:cs="Arial"/>
           <w:sz w:val="20"/>
           <w:szCs w:val="20"/>
         </w:rPr>
@@ -9287,33 +10039,82 @@
           <w:sz w:val="20"/>
           <w:szCs w:val="20"/>
         </w:rPr>
-        <w:t xml:space="preserve">Value of the slope of the model: </w:t>
-      </w:r>
-      <w:r>
-        <w:rPr>
-          <w:rFonts w:cs="Arial"/>
-          <w:sz w:val="20"/>
-          <w:szCs w:val="20"/>
-        </w:rPr>
-        <w:tab/>
-      </w:r>
-      <w:r>
-        <w:rPr>
-          <w:rFonts w:cs="Arial"/>
-          <w:sz w:val="20"/>
-          <w:szCs w:val="20"/>
-        </w:rPr>
-        <w:tab/>
-        <w:t>_________</w:t>
-      </w:r>
-      <w:r>
-        <w:rPr>
-          <w:rFonts w:cs="Arial"/>
-          <w:sz w:val="20"/>
-          <w:szCs w:val="20"/>
-        </w:rPr>
-        <w:t>____</w:t>
-      </w:r>
+        <w:br/>
+      </w:r>
+      <w:r>
+        <w:rPr>
+          <w:rFonts w:cs="Arial"/>
+          <w:sz w:val="20"/>
+          <w:szCs w:val="20"/>
+        </w:rPr>
+        <w:br/>
+        <w:t xml:space="preserve">You can pay more if you are between 20 and 60 years </w:t>
+      </w:r>
+      <w:proofErr w:type="gramStart"/>
+      <w:r>
+        <w:rPr>
+          <w:rFonts w:cs="Arial"/>
+          <w:sz w:val="20"/>
+          <w:szCs w:val="20"/>
+        </w:rPr>
+        <w:t>old,</w:t>
+      </w:r>
+      <w:proofErr w:type="gramEnd"/>
+      <w:r>
+        <w:rPr>
+          <w:rFonts w:cs="Arial"/>
+          <w:sz w:val="20"/>
+          <w:szCs w:val="20"/>
+        </w:rPr>
+        <w:t xml:space="preserve"> this is what the plot is showing.</w:t>
+      </w:r>
+      <w:r>
+        <w:rPr>
+          <w:rFonts w:cs="Arial"/>
+          <w:sz w:val="20"/>
+          <w:szCs w:val="20"/>
+        </w:rPr>
+        <w:br/>
+        <w:t xml:space="preserve">The </w:t>
+      </w:r>
+      <w:proofErr w:type="spellStart"/>
+      <w:r>
+        <w:rPr>
+          <w:rFonts w:cs="Arial"/>
+          <w:sz w:val="20"/>
+          <w:szCs w:val="20"/>
+        </w:rPr>
+        <w:t>abline</w:t>
+      </w:r>
+      <w:proofErr w:type="spellEnd"/>
+      <w:r>
+        <w:rPr>
+          <w:rFonts w:cs="Arial"/>
+          <w:sz w:val="20"/>
+          <w:szCs w:val="20"/>
+        </w:rPr>
+        <w:t xml:space="preserve">-line doesn’t seem to be </w:t>
+      </w:r>
+      <w:proofErr w:type="gramStart"/>
+      <w:r>
+        <w:rPr>
+          <w:rFonts w:cs="Arial"/>
+          <w:sz w:val="20"/>
+          <w:szCs w:val="20"/>
+        </w:rPr>
+        <w:t>right,</w:t>
+      </w:r>
+      <w:proofErr w:type="gramEnd"/>
+      <w:r>
+        <w:rPr>
+          <w:rFonts w:cs="Arial"/>
+          <w:sz w:val="20"/>
+          <w:szCs w:val="20"/>
+        </w:rPr>
+        <w:t xml:space="preserve"> it could be more precise if it was curved.</w:t>
+      </w:r>
+      <w:bookmarkStart w:id="0" w:name="_GoBack"/>
+      <w:bookmarkEnd w:id="0"/>
       <w:r>
         <w:rPr>
           <w:rFonts w:cs="Arial"/>
@@ -9328,267 +10129,7 @@
           <w:sz w:val="20"/>
           <w:szCs w:val="20"/>
         </w:rPr>
-        <w:tab/>
-        <w:t xml:space="preserve"> </w:t>
-      </w:r>
-    </w:p>
-    <w:p>
-      <w:pPr>
-        <w:pBdr>
-          <w:top w:val="single" w:sz="4" w:space="1" w:color="auto"/>
-          <w:left w:val="single" w:sz="4" w:space="4" w:color="auto"/>
-          <w:bottom w:val="single" w:sz="4" w:space="1" w:color="auto"/>
-          <w:right w:val="single" w:sz="4" w:space="4" w:color="auto"/>
-        </w:pBdr>
-        <w:rPr>
-          <w:rFonts w:cs="Arial"/>
-          <w:sz w:val="20"/>
-          <w:szCs w:val="20"/>
-        </w:rPr>
-      </w:pPr>
-      <w:r>
-        <w:rPr>
-          <w:sz w:val="20"/>
-          <w:szCs w:val="20"/>
-        </w:rPr>
-        <w:t>[</w:t>
-      </w:r>
-      <w:r>
-        <w:rPr>
-          <w:sz w:val="20"/>
-          <w:szCs w:val="20"/>
-        </w:rPr>
-        <w:t>1p</w:t>
-      </w:r>
-      <w:r>
-        <w:rPr>
-          <w:sz w:val="20"/>
-          <w:szCs w:val="20"/>
-        </w:rPr>
-        <w:t xml:space="preserve">] </w:t>
-      </w:r>
-      <w:r>
-        <w:rPr>
-          <w:rFonts w:cs="Arial"/>
-          <w:sz w:val="20"/>
-          <w:szCs w:val="20"/>
-        </w:rPr>
-        <w:t>Equation of the linear regression model:</w:t>
-      </w:r>
-      <w:r>
-        <w:rPr>
-          <w:rFonts w:cs="Arial"/>
-          <w:sz w:val="20"/>
-          <w:szCs w:val="20"/>
-        </w:rPr>
-        <w:tab/>
-        <w:t>_____________</w:t>
-      </w:r>
-    </w:p>
-    <w:p>
-      <w:pPr>
-        <w:pBdr>
-          <w:top w:val="single" w:sz="4" w:space="1" w:color="auto"/>
-          <w:left w:val="single" w:sz="4" w:space="4" w:color="auto"/>
-          <w:bottom w:val="single" w:sz="4" w:space="1" w:color="auto"/>
-          <w:right w:val="single" w:sz="4" w:space="4" w:color="auto"/>
-        </w:pBdr>
-        <w:rPr>
-          <w:rFonts w:cs="Arial"/>
-          <w:sz w:val="20"/>
-          <w:szCs w:val="20"/>
-        </w:rPr>
-      </w:pPr>
-    </w:p>
-    <w:p>
-      <w:pPr>
-        <w:pBdr>
-          <w:top w:val="single" w:sz="4" w:space="1" w:color="auto"/>
-          <w:left w:val="single" w:sz="4" w:space="4" w:color="auto"/>
-          <w:bottom w:val="single" w:sz="4" w:space="1" w:color="auto"/>
-          <w:right w:val="single" w:sz="4" w:space="4" w:color="auto"/>
-        </w:pBdr>
-        <w:rPr>
-          <w:rFonts w:cs="Arial"/>
-          <w:i/>
-          <w:sz w:val="20"/>
-          <w:szCs w:val="20"/>
-        </w:rPr>
-      </w:pPr>
-      <w:r>
-        <w:rPr>
-          <w:sz w:val="20"/>
-          <w:szCs w:val="20"/>
-        </w:rPr>
-        <w:t>[</w:t>
-      </w:r>
-      <w:r>
-        <w:rPr>
-          <w:sz w:val="20"/>
-          <w:szCs w:val="20"/>
-        </w:rPr>
-        <w:t>5p</w:t>
-      </w:r>
-      <w:r>
-        <w:rPr>
-          <w:sz w:val="20"/>
-          <w:szCs w:val="20"/>
-        </w:rPr>
-        <w:t xml:space="preserve">] </w:t>
-      </w:r>
-      <w:proofErr w:type="gramStart"/>
-      <w:r>
-        <w:rPr>
-          <w:rFonts w:cs="Arial"/>
-          <w:sz w:val="20"/>
-          <w:szCs w:val="20"/>
-        </w:rPr>
-        <w:t>From</w:t>
-      </w:r>
-      <w:proofErr w:type="gramEnd"/>
-      <w:r>
-        <w:rPr>
-          <w:rFonts w:cs="Arial"/>
-          <w:sz w:val="20"/>
-          <w:szCs w:val="20"/>
-        </w:rPr>
-        <w:t xml:space="preserve"> the resulting model </w:t>
-      </w:r>
-      <w:r>
-        <w:rPr>
-          <w:rFonts w:cs="Arial"/>
-          <w:sz w:val="20"/>
-          <w:szCs w:val="20"/>
-        </w:rPr>
-        <w:t xml:space="preserve">summary </w:t>
-      </w:r>
-      <w:r>
-        <w:rPr>
-          <w:rFonts w:cs="Arial"/>
-          <w:sz w:val="20"/>
-          <w:szCs w:val="20"/>
-        </w:rPr>
-        <w:t xml:space="preserve">(and looking at the plot), do you think that there is a relationship between Fare and Age? In other words, did you pay consistently less (or more) for your ticket, depending on your age? </w:t>
-      </w:r>
-      <w:r>
-        <w:rPr>
-          <w:rFonts w:cs="Arial"/>
-          <w:sz w:val="20"/>
-          <w:szCs w:val="20"/>
-        </w:rPr>
-        <w:t>[</w:t>
-      </w:r>
-      <w:proofErr w:type="gramStart"/>
-      <w:r>
-        <w:rPr>
-          <w:rFonts w:cs="Arial"/>
-          <w:i/>
-          <w:sz w:val="20"/>
-          <w:szCs w:val="20"/>
-        </w:rPr>
-        <w:t>motivate</w:t>
-      </w:r>
-      <w:proofErr w:type="gramEnd"/>
-      <w:r>
-        <w:rPr>
-          <w:rFonts w:cs="Arial"/>
-          <w:i/>
-          <w:sz w:val="20"/>
-          <w:szCs w:val="20"/>
-        </w:rPr>
-        <w:t xml:space="preserve"> your answer referring to specific numbers/features of the summary/plot</w:t>
-      </w:r>
-      <w:r>
-        <w:rPr>
-          <w:rFonts w:cs="Arial"/>
-          <w:sz w:val="20"/>
-          <w:szCs w:val="20"/>
-        </w:rPr>
-        <w:t xml:space="preserve">] </w:t>
-      </w:r>
-      <w:r>
-        <w:rPr>
-          <w:rFonts w:cs="Arial"/>
-          <w:i/>
-          <w:sz w:val="20"/>
-          <w:szCs w:val="20"/>
-        </w:rPr>
-        <w:t>_______________________________________________________________________________</w:t>
-      </w:r>
-    </w:p>
-    <w:p>
-      <w:pPr>
-        <w:pBdr>
-          <w:top w:val="single" w:sz="4" w:space="1" w:color="auto"/>
-          <w:left w:val="single" w:sz="4" w:space="4" w:color="auto"/>
-          <w:bottom w:val="single" w:sz="4" w:space="1" w:color="auto"/>
-          <w:right w:val="single" w:sz="4" w:space="4" w:color="auto"/>
-        </w:pBdr>
-        <w:rPr>
-          <w:rFonts w:cs="Arial"/>
-          <w:i/>
-          <w:sz w:val="20"/>
-          <w:szCs w:val="20"/>
-        </w:rPr>
-      </w:pPr>
-      <w:r>
-        <w:rPr>
-          <w:rFonts w:cs="Arial"/>
-          <w:i/>
-          <w:sz w:val="20"/>
-          <w:szCs w:val="20"/>
-        </w:rPr>
-        <w:t>_______________________________________________________________________________</w:t>
-      </w:r>
-    </w:p>
-    <w:p>
-      <w:pPr>
-        <w:pBdr>
-          <w:top w:val="single" w:sz="4" w:space="1" w:color="auto"/>
-          <w:left w:val="single" w:sz="4" w:space="4" w:color="auto"/>
-          <w:bottom w:val="single" w:sz="4" w:space="1" w:color="auto"/>
-          <w:right w:val="single" w:sz="4" w:space="4" w:color="auto"/>
-        </w:pBdr>
-        <w:rPr>
-          <w:rFonts w:cs="Arial"/>
-          <w:i/>
-          <w:sz w:val="20"/>
-          <w:szCs w:val="20"/>
-        </w:rPr>
-      </w:pPr>
-      <w:r>
-        <w:rPr>
-          <w:rFonts w:cs="Arial"/>
-          <w:i/>
-          <w:sz w:val="20"/>
-          <w:szCs w:val="20"/>
-        </w:rPr>
-        <w:t>_______________________________________________________________________________</w:t>
-      </w:r>
-    </w:p>
-    <w:p>
-      <w:pPr>
-        <w:pBdr>
-          <w:top w:val="single" w:sz="4" w:space="1" w:color="auto"/>
-          <w:left w:val="single" w:sz="4" w:space="4" w:color="auto"/>
-          <w:bottom w:val="single" w:sz="4" w:space="1" w:color="auto"/>
-          <w:right w:val="single" w:sz="4" w:space="4" w:color="auto"/>
-        </w:pBdr>
-        <w:rPr>
-          <w:rFonts w:cs="Arial"/>
-          <w:i/>
-          <w:sz w:val="20"/>
-          <w:szCs w:val="20"/>
-        </w:rPr>
-      </w:pPr>
-      <w:r>
-        <w:rPr>
-          <w:rFonts w:cs="Arial"/>
-          <w:i/>
-          <w:sz w:val="20"/>
-          <w:szCs w:val="20"/>
-        </w:rPr>
-        <w:t>_______________________________________________________________________________</w:t>
+        <w:br/>
       </w:r>
     </w:p>
     <w:p>
@@ -10367,6 +10908,7 @@
   <w:style w:type="character" w:default="1" w:styleId="DefaultParagraphFont">
     <w:name w:val="Default Paragraph Font"/>
     <w:uiPriority w:val="1"/>
+    <w:semiHidden/>
     <w:unhideWhenUsed/>
   </w:style>
   <w:style w:type="table" w:default="1" w:styleId="TableNormal">
@@ -10751,6 +11293,7 @@
   <w:style w:type="character" w:default="1" w:styleId="DefaultParagraphFont">
     <w:name w:val="Default Paragraph Font"/>
     <w:uiPriority w:val="1"/>
+    <w:semiHidden/>
     <w:unhideWhenUsed/>
   </w:style>
   <w:style w:type="table" w:default="1" w:styleId="TableNormal">

</xml_diff>